<commit_message>
Thursday May 2nd end of day commit
</commit_message>
<xml_diff>
--- a/May 2019/Thursday May 2nd, 2019 Daily Coding Journal.docx
+++ b/May 2019/Thursday May 2nd, 2019 Daily Coding Journal.docx
@@ -4229,6 +4229,3539 @@
         <w:ind w:left="0" w:right="0" w:firstLine="0"/>
         <w:jc w:val="left"/>
         <w:rPr>
+          <w:u w:color="000000"/>
+          <w:rtl w:val="0"/>
+          <w:lang w:val="en-US"/>
+        </w:rPr>
+      </w:pPr>
+      <w:r>
+        <w:rPr>
+          <w:u w:color="000000"/>
+          <w:rtl w:val="0"/>
+          <w:lang w:val="en-US"/>
+        </w:rPr>
+        <w:t xml:space="preserve">11:13 </w:t>
+      </w:r>
+      <w:r>
+        <w:rPr>
+          <w:u w:color="000000"/>
+          <w:rtl w:val="0"/>
+          <w:lang w:val="en-US"/>
+        </w:rPr>
+        <w:t xml:space="preserve">— </w:t>
+      </w:r>
+      <w:r>
+        <w:rPr>
+          <w:u w:color="000000"/>
+          <w:rtl w:val="0"/>
+          <w:lang w:val="en-US"/>
+        </w:rPr>
+        <w:t>Time to go enjoy the first meal of the day!</w:t>
+      </w:r>
+    </w:p>
+    <w:p>
+      <w:pPr>
+        <w:pStyle w:val="Default"/>
+        <w:bidi w:val="0"/>
+        <w:spacing w:line="480" w:lineRule="auto"/>
+        <w:ind w:left="0" w:right="0" w:firstLine="0"/>
+        <w:jc w:val="left"/>
+        <w:rPr>
+          <w:u w:color="000000"/>
+          <w:rtl w:val="0"/>
+          <w:lang w:val="en-US"/>
+        </w:rPr>
+      </w:pPr>
+    </w:p>
+    <w:p>
+      <w:pPr>
+        <w:pStyle w:val="Default"/>
+        <w:bidi w:val="0"/>
+        <w:spacing w:line="480" w:lineRule="auto"/>
+        <w:ind w:left="0" w:right="0" w:firstLine="0"/>
+        <w:jc w:val="left"/>
+        <w:rPr>
+          <w:u w:color="000000"/>
+          <w:rtl w:val="0"/>
+          <w:lang w:val="en-US"/>
+        </w:rPr>
+      </w:pPr>
+      <w:r>
+        <w:rPr>
+          <w:u w:color="000000"/>
+          <w:rtl w:val="0"/>
+          <w:lang w:val="en-US"/>
+        </w:rPr>
+        <w:t xml:space="preserve">14:40 </w:t>
+      </w:r>
+      <w:r>
+        <w:rPr>
+          <w:u w:color="000000"/>
+          <w:rtl w:val="0"/>
+          <w:lang w:val="en-US"/>
+        </w:rPr>
+        <w:t xml:space="preserve">— </w:t>
+      </w:r>
+      <w:r>
+        <w:rPr>
+          <w:u w:color="000000"/>
+          <w:rtl w:val="0"/>
+          <w:lang w:val="en-US"/>
+        </w:rPr>
+        <w:t>I committed this journal to GitHub this afternoon and am continuing on with the React course for the next 15 minutes or so. Hopefully at the end of this session I</w:t>
+      </w:r>
+      <w:r>
+        <w:rPr>
+          <w:u w:color="000000"/>
+          <w:rtl w:val="0"/>
+          <w:lang w:val="en-US"/>
+        </w:rPr>
+        <w:t>’</w:t>
+      </w:r>
+      <w:r>
+        <w:rPr>
+          <w:u w:color="000000"/>
+          <w:rtl w:val="0"/>
+          <w:lang w:val="en-US"/>
+        </w:rPr>
+        <w:t>ll have a surface level understanding of props in React.</w:t>
+      </w:r>
+    </w:p>
+    <w:p>
+      <w:pPr>
+        <w:pStyle w:val="Default"/>
+        <w:bidi w:val="0"/>
+        <w:spacing w:line="480" w:lineRule="auto"/>
+        <w:ind w:left="0" w:right="0" w:firstLine="0"/>
+        <w:jc w:val="left"/>
+        <w:rPr>
+          <w:u w:color="000000"/>
+          <w:rtl w:val="0"/>
+          <w:lang w:val="en-US"/>
+        </w:rPr>
+      </w:pPr>
+    </w:p>
+    <w:p>
+      <w:pPr>
+        <w:pStyle w:val="Default"/>
+        <w:bidi w:val="0"/>
+        <w:spacing w:line="480" w:lineRule="auto"/>
+        <w:ind w:left="0" w:right="0" w:firstLine="0"/>
+        <w:jc w:val="left"/>
+        <w:rPr>
+          <w:u w:color="000000"/>
+          <w:rtl w:val="0"/>
+          <w:lang w:val="en-US"/>
+        </w:rPr>
+      </w:pPr>
+      <w:r>
+        <w:rPr>
+          <w:u w:color="000000"/>
+          <w:rtl w:val="0"/>
+          <w:lang w:val="en-US"/>
+        </w:rPr>
+        <w:t xml:space="preserve">14:48 </w:t>
+      </w:r>
+      <w:r>
+        <w:rPr>
+          <w:u w:color="000000"/>
+          <w:rtl w:val="0"/>
+          <w:lang w:val="en-US"/>
+        </w:rPr>
+        <w:t xml:space="preserve">— </w:t>
+      </w:r>
+      <w:r>
+        <w:rPr>
+          <w:u w:color="000000"/>
+          <w:rtl w:val="0"/>
+          <w:lang w:val="en-US"/>
+        </w:rPr>
+        <w:t>Props have something to do with reusable HTML.</w:t>
+      </w:r>
+    </w:p>
+    <w:p>
+      <w:pPr>
+        <w:pStyle w:val="Default"/>
+        <w:bidi w:val="0"/>
+        <w:spacing w:line="480" w:lineRule="auto"/>
+        <w:ind w:left="0" w:right="0" w:firstLine="0"/>
+        <w:jc w:val="left"/>
+        <w:rPr>
+          <w:u w:color="000000"/>
+          <w:rtl w:val="0"/>
+          <w:lang w:val="en-US"/>
+        </w:rPr>
+      </w:pPr>
+    </w:p>
+    <w:p>
+      <w:pPr>
+        <w:pStyle w:val="Default"/>
+        <w:bidi w:val="0"/>
+        <w:spacing w:line="480" w:lineRule="auto"/>
+        <w:ind w:left="0" w:right="0" w:firstLine="0"/>
+        <w:jc w:val="left"/>
+        <w:rPr>
+          <w:u w:color="000000"/>
+          <w:rtl w:val="0"/>
+          <w:lang w:val="en-US"/>
+        </w:rPr>
+      </w:pPr>
+      <w:r>
+        <w:rPr>
+          <w:u w:color="000000"/>
+          <w:rtl w:val="0"/>
+          <w:lang w:val="en-US"/>
+        </w:rPr>
+        <w:t xml:space="preserve">14:55 </w:t>
+      </w:r>
+      <w:r>
+        <w:rPr>
+          <w:u w:color="000000"/>
+          <w:rtl w:val="0"/>
+          <w:lang w:val="en-US"/>
+        </w:rPr>
+        <w:t xml:space="preserve">— </w:t>
+      </w:r>
+      <w:r>
+        <w:rPr>
+          <w:u w:color="000000"/>
+          <w:rtl w:val="0"/>
+          <w:lang w:val="en-US"/>
+        </w:rPr>
+        <w:t>I do have a very very very surface level understanding of props in React, but I</w:t>
+      </w:r>
+      <w:r>
+        <w:rPr>
+          <w:u w:color="000000"/>
+          <w:rtl w:val="0"/>
+          <w:lang w:val="en-US"/>
+        </w:rPr>
+        <w:t>’</w:t>
+      </w:r>
+      <w:r>
+        <w:rPr>
+          <w:u w:color="000000"/>
+          <w:rtl w:val="0"/>
+          <w:lang w:val="en-US"/>
+        </w:rPr>
+        <w:t>ll need another pomodoro session tonight to get more comfortable working with them.</w:t>
+      </w:r>
+    </w:p>
+    <w:p>
+      <w:pPr>
+        <w:pStyle w:val="Default"/>
+        <w:bidi w:val="0"/>
+        <w:spacing w:line="480" w:lineRule="auto"/>
+        <w:ind w:left="0" w:right="0" w:firstLine="0"/>
+        <w:jc w:val="left"/>
+        <w:rPr>
+          <w:u w:color="000000"/>
+          <w:rtl w:val="0"/>
+          <w:lang w:val="en-US"/>
+        </w:rPr>
+      </w:pPr>
+      <w:r>
+        <w:rPr>
+          <w:u w:color="000000"/>
+          <w:rtl w:val="0"/>
+          <w:lang w:val="en-US"/>
+        </w:rPr>
+        <w:t xml:space="preserve">16:41 </w:t>
+      </w:r>
+      <w:r>
+        <w:rPr>
+          <w:u w:color="000000"/>
+          <w:rtl w:val="0"/>
+          <w:lang w:val="en-US"/>
+        </w:rPr>
+        <w:t xml:space="preserve">— </w:t>
+      </w:r>
+      <w:r>
+        <w:rPr>
+          <w:u w:color="000000"/>
+          <w:rtl w:val="0"/>
+          <w:lang w:val="en-US"/>
+        </w:rPr>
+        <w:t>I</w:t>
+      </w:r>
+      <w:r>
+        <w:rPr>
+          <w:u w:color="000000"/>
+          <w:rtl w:val="0"/>
+          <w:lang w:val="en-US"/>
+        </w:rPr>
+        <w:t>’</w:t>
+      </w:r>
+      <w:r>
+        <w:rPr>
+          <w:u w:color="000000"/>
+          <w:rtl w:val="0"/>
+          <w:lang w:val="en-US"/>
+        </w:rPr>
+        <w:t>m back. I have a moderate headache today. Not sure if that</w:t>
+      </w:r>
+      <w:r>
+        <w:rPr>
+          <w:u w:color="000000"/>
+          <w:rtl w:val="0"/>
+          <w:lang w:val="en-US"/>
+        </w:rPr>
+        <w:t>’</w:t>
+      </w:r>
+      <w:r>
+        <w:rPr>
+          <w:u w:color="000000"/>
+          <w:rtl w:val="0"/>
+          <w:lang w:val="en-US"/>
+        </w:rPr>
+        <w:t>s from an inconsistent sleep schedule or dehydration or what. Either way, it</w:t>
+      </w:r>
+      <w:r>
+        <w:rPr>
+          <w:u w:color="000000"/>
+          <w:rtl w:val="0"/>
+          <w:lang w:val="en-US"/>
+        </w:rPr>
+        <w:t>’</w:t>
+      </w:r>
+      <w:r>
+        <w:rPr>
+          <w:u w:color="000000"/>
+          <w:rtl w:val="0"/>
+          <w:lang w:val="en-US"/>
+        </w:rPr>
+        <w:t>s not going to stop me. Let</w:t>
+      </w:r>
+      <w:r>
+        <w:rPr>
+          <w:u w:color="000000"/>
+          <w:rtl w:val="0"/>
+          <w:lang w:val="en-US"/>
+        </w:rPr>
+        <w:t>’</w:t>
+      </w:r>
+      <w:r>
+        <w:rPr>
+          <w:u w:color="000000"/>
+          <w:rtl w:val="0"/>
+          <w:lang w:val="en-US"/>
+        </w:rPr>
+        <w:t>s get to solidifying our knowledge of props in JavaScript.</w:t>
+      </w:r>
+    </w:p>
+    <w:p>
+      <w:pPr>
+        <w:pStyle w:val="Default"/>
+        <w:bidi w:val="0"/>
+        <w:spacing w:line="480" w:lineRule="auto"/>
+        <w:ind w:left="0" w:right="0" w:firstLine="0"/>
+        <w:jc w:val="left"/>
+        <w:rPr>
+          <w:u w:color="000000"/>
+          <w:rtl w:val="0"/>
+          <w:lang w:val="en-US"/>
+        </w:rPr>
+      </w:pPr>
+    </w:p>
+    <w:p>
+      <w:pPr>
+        <w:pStyle w:val="Default"/>
+        <w:bidi w:val="0"/>
+        <w:spacing w:line="480" w:lineRule="auto"/>
+        <w:ind w:left="0" w:right="0" w:firstLine="0"/>
+        <w:jc w:val="left"/>
+        <w:rPr>
+          <w:u w:color="000000"/>
+          <w:rtl w:val="0"/>
+          <w:lang w:val="en-US"/>
+        </w:rPr>
+      </w:pPr>
+      <w:r>
+        <w:rPr>
+          <w:u w:color="000000"/>
+          <w:rtl w:val="0"/>
+          <w:lang w:val="en-US"/>
+        </w:rPr>
+        <w:t xml:space="preserve">16:45 </w:t>
+      </w:r>
+      <w:r>
+        <w:rPr>
+          <w:u w:color="000000"/>
+          <w:rtl w:val="0"/>
+          <w:lang w:val="en-US"/>
+        </w:rPr>
+        <w:t xml:space="preserve">— </w:t>
+      </w:r>
+      <w:r>
+        <w:rPr>
+          <w:u w:color="000000"/>
+          <w:rtl w:val="0"/>
+          <w:lang w:val="en-US"/>
+        </w:rPr>
+        <w:t>I</w:t>
+      </w:r>
+      <w:r>
+        <w:rPr>
+          <w:u w:color="000000"/>
+          <w:rtl w:val="0"/>
+          <w:lang w:val="en-US"/>
+        </w:rPr>
+        <w:t>’</w:t>
+      </w:r>
+      <w:r>
+        <w:rPr>
+          <w:u w:color="000000"/>
+          <w:rtl w:val="0"/>
+          <w:lang w:val="en-US"/>
+        </w:rPr>
+        <w:t>m going to need to get comfortable using function parameters in React.</w:t>
+      </w:r>
+    </w:p>
+    <w:p>
+      <w:pPr>
+        <w:pStyle w:val="Default"/>
+        <w:bidi w:val="0"/>
+        <w:spacing w:line="480" w:lineRule="auto"/>
+        <w:ind w:left="0" w:right="0" w:firstLine="0"/>
+        <w:jc w:val="left"/>
+        <w:rPr>
+          <w:u w:color="000000"/>
+          <w:rtl w:val="0"/>
+          <w:lang w:val="en-US"/>
+        </w:rPr>
+      </w:pPr>
+    </w:p>
+    <w:p>
+      <w:pPr>
+        <w:pStyle w:val="Default"/>
+        <w:bidi w:val="0"/>
+        <w:spacing w:line="480" w:lineRule="auto"/>
+        <w:ind w:left="0" w:right="0" w:firstLine="0"/>
+        <w:jc w:val="left"/>
+        <w:rPr>
+          <w:u w:color="000000"/>
+          <w:rtl w:val="0"/>
+          <w:lang w:val="en-US"/>
+        </w:rPr>
+      </w:pPr>
+      <w:r>
+        <w:rPr>
+          <w:u w:color="000000"/>
+          <w:rtl w:val="0"/>
+          <w:lang w:val="en-US"/>
+        </w:rPr>
+        <w:t xml:space="preserve">16:59 </w:t>
+      </w:r>
+      <w:r>
+        <w:rPr>
+          <w:u w:color="000000"/>
+          <w:rtl w:val="0"/>
+          <w:lang w:val="en-US"/>
+        </w:rPr>
+        <w:t xml:space="preserve">— </w:t>
+      </w:r>
+      <w:r>
+        <w:rPr>
+          <w:u w:color="000000"/>
+          <w:rtl w:val="0"/>
+          <w:lang w:val="en-US"/>
+        </w:rPr>
+        <w:t>Ehhh</w:t>
+      </w:r>
+      <w:r>
+        <w:rPr>
+          <w:u w:color="000000"/>
+          <w:rtl w:val="0"/>
+          <w:lang w:val="en-US"/>
+        </w:rPr>
+        <w:t xml:space="preserve">… </w:t>
+      </w:r>
+      <w:r>
+        <w:rPr>
+          <w:u w:color="000000"/>
+          <w:rtl w:val="0"/>
+          <w:lang w:val="en-US"/>
+        </w:rPr>
+        <w:t>I</w:t>
+      </w:r>
+      <w:r>
+        <w:rPr>
+          <w:u w:color="000000"/>
+          <w:rtl w:val="0"/>
+          <w:lang w:val="en-US"/>
+        </w:rPr>
+        <w:t>’</w:t>
+      </w:r>
+      <w:r>
+        <w:rPr>
+          <w:u w:color="000000"/>
+          <w:rtl w:val="0"/>
+          <w:lang w:val="en-US"/>
+        </w:rPr>
+        <w:t>m still feeling pretty shaky on this most recent lesson, but I don</w:t>
+      </w:r>
+      <w:r>
+        <w:rPr>
+          <w:u w:color="000000"/>
+          <w:rtl w:val="0"/>
+          <w:lang w:val="en-US"/>
+        </w:rPr>
+        <w:t>’</w:t>
+      </w:r>
+      <w:r>
+        <w:rPr>
+          <w:u w:color="000000"/>
+          <w:rtl w:val="0"/>
+          <w:lang w:val="en-US"/>
+        </w:rPr>
+        <w:t>t think simply repeatedly watching the lesson is going to help me much. Instead, I</w:t>
+      </w:r>
+      <w:r>
+        <w:rPr>
+          <w:u w:color="000000"/>
+          <w:rtl w:val="0"/>
+          <w:lang w:val="en-US"/>
+        </w:rPr>
+        <w:t>’</w:t>
+      </w:r>
+      <w:r>
+        <w:rPr>
+          <w:u w:color="000000"/>
+          <w:rtl w:val="0"/>
+          <w:lang w:val="en-US"/>
+        </w:rPr>
+        <w:t>m proceeding to the next lesson to practice and will consult the previous lesson as needed to complete my app.</w:t>
+      </w:r>
+    </w:p>
+    <w:p>
+      <w:pPr>
+        <w:pStyle w:val="Default"/>
+        <w:bidi w:val="0"/>
+        <w:spacing w:line="480" w:lineRule="auto"/>
+        <w:ind w:left="0" w:right="0" w:firstLine="0"/>
+        <w:jc w:val="left"/>
+        <w:rPr>
+          <w:u w:color="000000"/>
+          <w:rtl w:val="0"/>
+          <w:lang w:val="en-US"/>
+        </w:rPr>
+      </w:pPr>
+    </w:p>
+    <w:p>
+      <w:pPr>
+        <w:pStyle w:val="Default"/>
+        <w:bidi w:val="0"/>
+        <w:spacing w:line="480" w:lineRule="auto"/>
+        <w:ind w:left="0" w:right="0" w:firstLine="0"/>
+        <w:jc w:val="left"/>
+        <w:rPr>
+          <w:u w:color="000000"/>
+          <w:rtl w:val="0"/>
+          <w:lang w:val="en-US"/>
+        </w:rPr>
+      </w:pPr>
+      <w:r>
+        <w:rPr>
+          <w:u w:color="000000"/>
+          <w:rtl w:val="0"/>
+          <w:lang w:val="en-US"/>
+        </w:rPr>
+        <w:t xml:space="preserve">17:04 </w:t>
+      </w:r>
+      <w:r>
+        <w:rPr>
+          <w:u w:color="000000"/>
+          <w:rtl w:val="0"/>
+          <w:lang w:val="en-US"/>
+        </w:rPr>
+        <w:t xml:space="preserve">— </w:t>
+      </w:r>
+      <w:r>
+        <w:rPr>
+          <w:u w:color="000000"/>
+          <w:rtl w:val="0"/>
+          <w:lang w:val="en-US"/>
+        </w:rPr>
+        <w:t>I</w:t>
+      </w:r>
+      <w:r>
+        <w:rPr>
+          <w:u w:color="000000"/>
+          <w:rtl w:val="0"/>
+          <w:lang w:val="en-US"/>
+        </w:rPr>
+        <w:t>’</w:t>
+      </w:r>
+      <w:r>
+        <w:rPr>
+          <w:u w:color="000000"/>
+          <w:rtl w:val="0"/>
+          <w:lang w:val="en-US"/>
+        </w:rPr>
+        <w:t>m setting up my React app from scratch.</w:t>
+      </w:r>
+    </w:p>
+    <w:p>
+      <w:pPr>
+        <w:pStyle w:val="Default"/>
+        <w:bidi w:val="0"/>
+        <w:spacing w:line="480" w:lineRule="auto"/>
+        <w:ind w:left="0" w:right="0" w:firstLine="0"/>
+        <w:jc w:val="left"/>
+        <w:rPr>
+          <w:u w:color="000000"/>
+          <w:rtl w:val="0"/>
+          <w:lang w:val="en-US"/>
+        </w:rPr>
+      </w:pPr>
+    </w:p>
+    <w:p>
+      <w:pPr>
+        <w:pStyle w:val="Default"/>
+        <w:bidi w:val="0"/>
+        <w:spacing w:line="480" w:lineRule="auto"/>
+        <w:ind w:left="0" w:right="0" w:firstLine="0"/>
+        <w:jc w:val="left"/>
+        <w:rPr>
+          <w:u w:color="000000"/>
+          <w:rtl w:val="0"/>
+          <w:lang w:val="en-US"/>
+        </w:rPr>
+      </w:pPr>
+      <w:r>
+        <w:rPr>
+          <w:u w:color="000000"/>
+          <w:rtl w:val="0"/>
+          <w:lang w:val="en-US"/>
+        </w:rPr>
+        <w:t xml:space="preserve">17:22 </w:t>
+      </w:r>
+      <w:r>
+        <w:rPr>
+          <w:u w:color="000000"/>
+          <w:rtl w:val="0"/>
+          <w:lang w:val="en-US"/>
+        </w:rPr>
+        <w:t xml:space="preserve">— </w:t>
+      </w:r>
+      <w:r>
+        <w:rPr>
+          <w:u w:color="000000"/>
+          <w:rtl w:val="0"/>
+          <w:lang w:val="en-US"/>
+        </w:rPr>
+        <w:t>While I</w:t>
+      </w:r>
+      <w:r>
+        <w:rPr>
+          <w:u w:color="000000"/>
+          <w:rtl w:val="0"/>
+          <w:lang w:val="en-US"/>
+        </w:rPr>
+        <w:t>’</w:t>
+      </w:r>
+      <w:r>
+        <w:rPr>
+          <w:u w:color="000000"/>
+          <w:rtl w:val="0"/>
+          <w:lang w:val="en-US"/>
+        </w:rPr>
+        <w:t>m not finished, I</w:t>
+      </w:r>
+      <w:r>
+        <w:rPr>
+          <w:u w:color="000000"/>
+          <w:rtl w:val="0"/>
+          <w:lang w:val="en-US"/>
+        </w:rPr>
+        <w:t>’</w:t>
+      </w:r>
+      <w:r>
+        <w:rPr>
+          <w:u w:color="000000"/>
+          <w:rtl w:val="0"/>
+          <w:lang w:val="en-US"/>
+        </w:rPr>
+        <w:t>ve made some decent progress on my app. Here</w:t>
+      </w:r>
+      <w:r>
+        <w:rPr>
+          <w:u w:color="000000"/>
+          <w:rtl w:val="0"/>
+          <w:lang w:val="en-US"/>
+        </w:rPr>
+        <w:t>’</w:t>
+      </w:r>
+      <w:r>
+        <w:rPr>
+          <w:u w:color="000000"/>
+          <w:rtl w:val="0"/>
+          <w:lang w:val="en-US"/>
+        </w:rPr>
+        <w:t>s some sample code from my Jokes.js file:</w:t>
+      </w:r>
+    </w:p>
+    <w:p>
+      <w:pPr>
+        <w:pStyle w:val="Default"/>
+        <w:bidi w:val="0"/>
+        <w:spacing w:line="400" w:lineRule="atLeast"/>
+        <w:ind w:left="0" w:right="0" w:firstLine="0"/>
+        <w:jc w:val="left"/>
+        <w:rPr>
+          <w:rFonts w:ascii="Times" w:cs="Times" w:hAnsi="Times" w:eastAsia="Times"/>
+          <w:color w:val="d4d4d4"/>
+          <w:sz w:val="26"/>
+          <w:szCs w:val="26"/>
+          <w:shd w:val="clear" w:color="auto" w:fill="ffffff"/>
+          <w:rtl w:val="0"/>
+        </w:rPr>
+      </w:pPr>
+      <w:r>
+        <w:rPr>
+          <w:rFonts w:ascii="Times" w:hAnsi="Times"/>
+          <w:color w:val="ea9b80"/>
+          <w:sz w:val="26"/>
+          <w:szCs w:val="26"/>
+          <w:shd w:val="clear" w:color="auto" w:fill="282f33"/>
+          <w:rtl w:val="0"/>
+          <w:lang w:val="it-IT"/>
+        </w:rPr>
+        <w:t xml:space="preserve">import </w:t>
+      </w:r>
+      <w:r>
+        <w:rPr>
+          <w:rFonts w:ascii="Times" w:hAnsi="Times"/>
+          <w:color w:val="d4d4d4"/>
+          <w:sz w:val="26"/>
+          <w:szCs w:val="26"/>
+          <w:shd w:val="clear" w:color="auto" w:fill="282f33"/>
+          <w:rtl w:val="0"/>
+          <w:lang w:val="en-US"/>
+        </w:rPr>
+        <w:t xml:space="preserve">React </w:t>
+      </w:r>
+      <w:r>
+        <w:rPr>
+          <w:rFonts w:ascii="Times" w:hAnsi="Times"/>
+          <w:color w:val="ea9b80"/>
+          <w:sz w:val="26"/>
+          <w:szCs w:val="26"/>
+          <w:shd w:val="clear" w:color="auto" w:fill="282f33"/>
+          <w:rtl w:val="0"/>
+          <w:lang w:val="en-US"/>
+        </w:rPr>
+        <w:t>from</w:t>
+      </w:r>
+      <w:r>
+        <w:rPr>
+          <w:rFonts w:ascii="Times" w:hAnsi="Times"/>
+          <w:color w:val="d4d4d4"/>
+          <w:sz w:val="26"/>
+          <w:szCs w:val="26"/>
+          <w:shd w:val="clear" w:color="auto" w:fill="282f33"/>
+          <w:rtl w:val="0"/>
+        </w:rPr>
+        <w:t xml:space="preserve"> </w:t>
+      </w:r>
+      <w:r>
+        <w:rPr>
+          <w:rFonts w:ascii="Times" w:hAnsi="Times"/>
+          <w:color w:val="7da4b7"/>
+          <w:sz w:val="26"/>
+          <w:szCs w:val="26"/>
+          <w:shd w:val="clear" w:color="auto" w:fill="282f33"/>
+          <w:rtl w:val="0"/>
+        </w:rPr>
+        <w:t>"react"</w:t>
+      </w:r>
+    </w:p>
+    <w:p>
+      <w:pPr>
+        <w:pStyle w:val="Default"/>
+        <w:bidi w:val="0"/>
+        <w:spacing w:line="400" w:lineRule="atLeast"/>
+        <w:ind w:left="0" w:right="0" w:firstLine="0"/>
+        <w:jc w:val="left"/>
+        <w:rPr>
+          <w:rFonts w:ascii="Times" w:cs="Times" w:hAnsi="Times" w:eastAsia="Times"/>
+          <w:color w:val="d4d4d4"/>
+          <w:sz w:val="26"/>
+          <w:szCs w:val="26"/>
+          <w:shd w:val="clear" w:color="auto" w:fill="ffffff"/>
+          <w:rtl w:val="0"/>
+        </w:rPr>
+      </w:pPr>
+    </w:p>
+    <w:p>
+      <w:pPr>
+        <w:pStyle w:val="Default"/>
+        <w:bidi w:val="0"/>
+        <w:spacing w:line="400" w:lineRule="atLeast"/>
+        <w:ind w:left="0" w:right="0" w:firstLine="0"/>
+        <w:jc w:val="left"/>
+        <w:rPr>
+          <w:rFonts w:ascii="Times" w:cs="Times" w:hAnsi="Times" w:eastAsia="Times"/>
+          <w:color w:val="d4d4d4"/>
+          <w:sz w:val="26"/>
+          <w:szCs w:val="26"/>
+          <w:shd w:val="clear" w:color="auto" w:fill="ffffff"/>
+          <w:rtl w:val="0"/>
+        </w:rPr>
+      </w:pPr>
+      <w:r>
+        <w:rPr>
+          <w:rFonts w:ascii="Times" w:hAnsi="Times"/>
+          <w:color w:val="ea9b80"/>
+          <w:sz w:val="26"/>
+          <w:szCs w:val="26"/>
+          <w:shd w:val="clear" w:color="auto" w:fill="282f33"/>
+          <w:rtl w:val="0"/>
+          <w:lang w:val="en-US"/>
+        </w:rPr>
+        <w:t>function</w:t>
+      </w:r>
+      <w:r>
+        <w:rPr>
+          <w:rFonts w:ascii="Times" w:hAnsi="Times"/>
+          <w:color w:val="d4d4d4"/>
+          <w:sz w:val="26"/>
+          <w:szCs w:val="26"/>
+          <w:shd w:val="clear" w:color="auto" w:fill="282f33"/>
+          <w:rtl w:val="0"/>
+        </w:rPr>
+        <w:t xml:space="preserve"> Jokes (props) {</w:t>
+      </w:r>
+    </w:p>
+    <w:p>
+      <w:pPr>
+        <w:pStyle w:val="Default"/>
+        <w:bidi w:val="0"/>
+        <w:spacing w:line="400" w:lineRule="atLeast"/>
+        <w:ind w:left="0" w:right="0" w:firstLine="0"/>
+        <w:jc w:val="left"/>
+        <w:rPr>
+          <w:rFonts w:ascii="Times" w:cs="Times" w:hAnsi="Times" w:eastAsia="Times"/>
+          <w:color w:val="d4d4d4"/>
+          <w:sz w:val="26"/>
+          <w:szCs w:val="26"/>
+          <w:shd w:val="clear" w:color="auto" w:fill="ffffff"/>
+          <w:rtl w:val="0"/>
+        </w:rPr>
+      </w:pPr>
+      <w:r>
+        <w:rPr>
+          <w:rFonts w:ascii="Times" w:hAnsi="Times"/>
+          <w:color w:val="d4d4d4"/>
+          <w:sz w:val="26"/>
+          <w:szCs w:val="26"/>
+          <w:shd w:val="clear" w:color="auto" w:fill="282f33"/>
+          <w:rtl w:val="0"/>
+        </w:rPr>
+        <w:t xml:space="preserve">    </w:t>
+      </w:r>
+      <w:r>
+        <w:rPr>
+          <w:rFonts w:ascii="Times" w:hAnsi="Times"/>
+          <w:color w:val="ea9b80"/>
+          <w:sz w:val="26"/>
+          <w:szCs w:val="26"/>
+          <w:shd w:val="clear" w:color="auto" w:fill="282f33"/>
+          <w:rtl w:val="0"/>
+          <w:lang w:val="en-US"/>
+        </w:rPr>
+        <w:t>return</w:t>
+      </w:r>
+      <w:r>
+        <w:rPr>
+          <w:rFonts w:ascii="Times" w:hAnsi="Times"/>
+          <w:color w:val="d4d4d4"/>
+          <w:sz w:val="26"/>
+          <w:szCs w:val="26"/>
+          <w:shd w:val="clear" w:color="auto" w:fill="282f33"/>
+          <w:rtl w:val="0"/>
+        </w:rPr>
+        <w:t xml:space="preserve"> (</w:t>
+      </w:r>
+    </w:p>
+    <w:p>
+      <w:pPr>
+        <w:pStyle w:val="Default"/>
+        <w:bidi w:val="0"/>
+        <w:spacing w:line="400" w:lineRule="atLeast"/>
+        <w:ind w:left="0" w:right="0" w:firstLine="0"/>
+        <w:jc w:val="left"/>
+        <w:rPr>
+          <w:rFonts w:ascii="Times" w:cs="Times" w:hAnsi="Times" w:eastAsia="Times"/>
+          <w:color w:val="d4d4d4"/>
+          <w:sz w:val="26"/>
+          <w:szCs w:val="26"/>
+          <w:shd w:val="clear" w:color="auto" w:fill="ffffff"/>
+          <w:rtl w:val="0"/>
+        </w:rPr>
+      </w:pPr>
+      <w:r>
+        <w:rPr>
+          <w:rFonts w:ascii="Times" w:hAnsi="Times"/>
+          <w:color w:val="d4d4d4"/>
+          <w:sz w:val="26"/>
+          <w:szCs w:val="26"/>
+          <w:shd w:val="clear" w:color="auto" w:fill="282f33"/>
+          <w:rtl w:val="0"/>
+        </w:rPr>
+        <w:t xml:space="preserve">        &lt;</w:t>
+      </w:r>
+      <w:r>
+        <w:rPr>
+          <w:rFonts w:ascii="Times" w:hAnsi="Times"/>
+          <w:color w:val="d9bb73"/>
+          <w:sz w:val="26"/>
+          <w:szCs w:val="26"/>
+          <w:shd w:val="clear" w:color="auto" w:fill="282f33"/>
+          <w:rtl w:val="0"/>
+          <w:lang w:val="it-IT"/>
+        </w:rPr>
+        <w:t>div</w:t>
+      </w:r>
+      <w:r>
+        <w:rPr>
+          <w:rFonts w:ascii="Times" w:hAnsi="Times"/>
+          <w:color w:val="d4d4d4"/>
+          <w:sz w:val="26"/>
+          <w:szCs w:val="26"/>
+          <w:shd w:val="clear" w:color="auto" w:fill="282f33"/>
+          <w:rtl w:val="0"/>
+        </w:rPr>
+        <w:t>&gt;</w:t>
+      </w:r>
+    </w:p>
+    <w:p>
+      <w:pPr>
+        <w:pStyle w:val="Default"/>
+        <w:bidi w:val="0"/>
+        <w:spacing w:line="400" w:lineRule="atLeast"/>
+        <w:ind w:left="0" w:right="0" w:firstLine="0"/>
+        <w:jc w:val="left"/>
+        <w:rPr>
+          <w:rFonts w:ascii="Times" w:cs="Times" w:hAnsi="Times" w:eastAsia="Times"/>
+          <w:color w:val="d4d4d4"/>
+          <w:sz w:val="26"/>
+          <w:szCs w:val="26"/>
+          <w:shd w:val="clear" w:color="auto" w:fill="ffffff"/>
+          <w:rtl w:val="0"/>
+        </w:rPr>
+      </w:pPr>
+      <w:r>
+        <w:rPr>
+          <w:rFonts w:ascii="Times" w:hAnsi="Times"/>
+          <w:color w:val="d4d4d4"/>
+          <w:sz w:val="26"/>
+          <w:szCs w:val="26"/>
+          <w:shd w:val="clear" w:color="auto" w:fill="282f33"/>
+          <w:rtl w:val="0"/>
+        </w:rPr>
+        <w:t xml:space="preserve">       &lt;</w:t>
+      </w:r>
+      <w:r>
+        <w:rPr>
+          <w:rFonts w:ascii="Times" w:hAnsi="Times"/>
+          <w:color w:val="d9bb73"/>
+          <w:sz w:val="26"/>
+          <w:szCs w:val="26"/>
+          <w:shd w:val="clear" w:color="auto" w:fill="282f33"/>
+          <w:rtl w:val="0"/>
+        </w:rPr>
+        <w:t>h1</w:t>
+      </w:r>
+      <w:r>
+        <w:rPr>
+          <w:rFonts w:ascii="Times" w:hAnsi="Times"/>
+          <w:color w:val="d4d4d4"/>
+          <w:sz w:val="26"/>
+          <w:szCs w:val="26"/>
+          <w:shd w:val="clear" w:color="auto" w:fill="282f33"/>
+          <w:rtl w:val="0"/>
+          <w:lang w:val="en-US"/>
+        </w:rPr>
+        <w:t xml:space="preserve">&gt; My List of Jokes </w:t>
+      </w:r>
+      <w:r>
+        <w:rPr>
+          <w:rFonts w:ascii="Times" w:hAnsi="Times"/>
+          <w:color w:val="dcdcdc"/>
+          <w:sz w:val="26"/>
+          <w:szCs w:val="26"/>
+          <w:shd w:val="clear" w:color="auto" w:fill="282f33"/>
+          <w:rtl w:val="0"/>
+        </w:rPr>
+        <w:t>&lt;/</w:t>
+      </w:r>
+      <w:r>
+        <w:rPr>
+          <w:rFonts w:ascii="Times" w:hAnsi="Times"/>
+          <w:color w:val="d9bb73"/>
+          <w:sz w:val="26"/>
+          <w:szCs w:val="26"/>
+          <w:shd w:val="clear" w:color="auto" w:fill="282f33"/>
+          <w:rtl w:val="0"/>
+        </w:rPr>
+        <w:t>h1</w:t>
+      </w:r>
+      <w:r>
+        <w:rPr>
+          <w:rFonts w:ascii="Times" w:hAnsi="Times"/>
+          <w:color w:val="dcdcdc"/>
+          <w:sz w:val="26"/>
+          <w:szCs w:val="26"/>
+          <w:shd w:val="clear" w:color="auto" w:fill="282f33"/>
+          <w:rtl w:val="0"/>
+        </w:rPr>
+        <w:t>&gt;</w:t>
+      </w:r>
+    </w:p>
+    <w:p>
+      <w:pPr>
+        <w:pStyle w:val="Default"/>
+        <w:bidi w:val="0"/>
+        <w:spacing w:line="400" w:lineRule="atLeast"/>
+        <w:ind w:left="0" w:right="0" w:firstLine="0"/>
+        <w:jc w:val="left"/>
+        <w:rPr>
+          <w:rFonts w:ascii="Times" w:cs="Times" w:hAnsi="Times" w:eastAsia="Times"/>
+          <w:color w:val="d4d4d4"/>
+          <w:sz w:val="26"/>
+          <w:szCs w:val="26"/>
+          <w:shd w:val="clear" w:color="auto" w:fill="ffffff"/>
+          <w:rtl w:val="0"/>
+        </w:rPr>
+      </w:pPr>
+      <w:r>
+        <w:rPr>
+          <w:rFonts w:ascii="Times" w:hAnsi="Times"/>
+          <w:color w:val="d4d4d4"/>
+          <w:sz w:val="26"/>
+          <w:szCs w:val="26"/>
+          <w:shd w:val="clear" w:color="auto" w:fill="282f33"/>
+          <w:rtl w:val="0"/>
+        </w:rPr>
+        <w:t xml:space="preserve">       &lt;</w:t>
+      </w:r>
+      <w:r>
+        <w:rPr>
+          <w:rFonts w:ascii="Times" w:hAnsi="Times"/>
+          <w:color w:val="d9bb73"/>
+          <w:sz w:val="26"/>
+          <w:szCs w:val="26"/>
+          <w:shd w:val="clear" w:color="auto" w:fill="282f33"/>
+          <w:rtl w:val="0"/>
+        </w:rPr>
+        <w:t>p</w:t>
+      </w:r>
+      <w:r>
+        <w:rPr>
+          <w:rFonts w:ascii="Times" w:hAnsi="Times"/>
+          <w:color w:val="d4d4d4"/>
+          <w:sz w:val="26"/>
+          <w:szCs w:val="26"/>
+          <w:shd w:val="clear" w:color="auto" w:fill="282f33"/>
+          <w:rtl w:val="0"/>
+          <w:lang w:val="it-IT"/>
+        </w:rPr>
+        <w:t xml:space="preserve">&gt; Question: </w:t>
+      </w:r>
+      <w:r>
+        <w:rPr>
+          <w:rFonts w:ascii="Times" w:hAnsi="Times"/>
+          <w:color w:val="dcdcdc"/>
+          <w:sz w:val="26"/>
+          <w:szCs w:val="26"/>
+          <w:shd w:val="clear" w:color="auto" w:fill="282f33"/>
+          <w:rtl w:val="0"/>
+        </w:rPr>
+        <w:t>{</w:t>
+      </w:r>
+      <w:r>
+        <w:rPr>
+          <w:rFonts w:ascii="Times" w:hAnsi="Times"/>
+          <w:color w:val="d4d4d4"/>
+          <w:sz w:val="26"/>
+          <w:szCs w:val="26"/>
+          <w:shd w:val="clear" w:color="auto" w:fill="282f33"/>
+          <w:rtl w:val="0"/>
+        </w:rPr>
+        <w:t>props</w:t>
+      </w:r>
+      <w:r>
+        <w:rPr>
+          <w:rFonts w:ascii="Times" w:hAnsi="Times"/>
+          <w:color w:val="dcdcdc"/>
+          <w:sz w:val="26"/>
+          <w:szCs w:val="26"/>
+          <w:shd w:val="clear" w:color="auto" w:fill="282f33"/>
+          <w:rtl w:val="0"/>
+        </w:rPr>
+        <w:t>.</w:t>
+      </w:r>
+      <w:r>
+        <w:rPr>
+          <w:rFonts w:ascii="Times" w:hAnsi="Times"/>
+          <w:color w:val="d4d4d4"/>
+          <w:sz w:val="26"/>
+          <w:szCs w:val="26"/>
+          <w:shd w:val="clear" w:color="auto" w:fill="282f33"/>
+          <w:rtl w:val="0"/>
+        </w:rPr>
+        <w:t>hahaha</w:t>
+      </w:r>
+      <w:r>
+        <w:rPr>
+          <w:rFonts w:ascii="Times" w:hAnsi="Times"/>
+          <w:color w:val="dcdcdc"/>
+          <w:sz w:val="26"/>
+          <w:szCs w:val="26"/>
+          <w:shd w:val="clear" w:color="auto" w:fill="282f33"/>
+          <w:rtl w:val="0"/>
+        </w:rPr>
+        <w:t>.</w:t>
+      </w:r>
+      <w:r>
+        <w:rPr>
+          <w:rFonts w:ascii="Times" w:hAnsi="Times"/>
+          <w:color w:val="d4d4d4"/>
+          <w:sz w:val="26"/>
+          <w:szCs w:val="26"/>
+          <w:shd w:val="clear" w:color="auto" w:fill="282f33"/>
+          <w:rtl w:val="0"/>
+          <w:lang w:val="fr-FR"/>
+        </w:rPr>
+        <w:t>question</w:t>
+      </w:r>
+      <w:r>
+        <w:rPr>
+          <w:rFonts w:ascii="Times" w:hAnsi="Times"/>
+          <w:color w:val="dcdcdc"/>
+          <w:sz w:val="26"/>
+          <w:szCs w:val="26"/>
+          <w:shd w:val="clear" w:color="auto" w:fill="282f33"/>
+          <w:rtl w:val="0"/>
+        </w:rPr>
+        <w:t>}</w:t>
+      </w:r>
+      <w:r>
+        <w:rPr>
+          <w:rFonts w:ascii="Times" w:hAnsi="Times"/>
+          <w:color w:val="d4d4d4"/>
+          <w:sz w:val="26"/>
+          <w:szCs w:val="26"/>
+          <w:shd w:val="clear" w:color="auto" w:fill="282f33"/>
+          <w:rtl w:val="0"/>
+        </w:rPr>
+        <w:t xml:space="preserve"> </w:t>
+      </w:r>
+      <w:r>
+        <w:rPr>
+          <w:rFonts w:ascii="Times" w:hAnsi="Times"/>
+          <w:color w:val="dcdcdc"/>
+          <w:sz w:val="26"/>
+          <w:szCs w:val="26"/>
+          <w:shd w:val="clear" w:color="auto" w:fill="282f33"/>
+          <w:rtl w:val="0"/>
+        </w:rPr>
+        <w:t>&lt;/</w:t>
+      </w:r>
+      <w:r>
+        <w:rPr>
+          <w:rFonts w:ascii="Times" w:hAnsi="Times"/>
+          <w:color w:val="d9bb73"/>
+          <w:sz w:val="26"/>
+          <w:szCs w:val="26"/>
+          <w:shd w:val="clear" w:color="auto" w:fill="282f33"/>
+          <w:rtl w:val="0"/>
+        </w:rPr>
+        <w:t>p</w:t>
+      </w:r>
+      <w:r>
+        <w:rPr>
+          <w:rFonts w:ascii="Times" w:hAnsi="Times"/>
+          <w:color w:val="dcdcdc"/>
+          <w:sz w:val="26"/>
+          <w:szCs w:val="26"/>
+          <w:shd w:val="clear" w:color="auto" w:fill="282f33"/>
+          <w:rtl w:val="0"/>
+        </w:rPr>
+        <w:t>&gt;</w:t>
+      </w:r>
+    </w:p>
+    <w:p>
+      <w:pPr>
+        <w:pStyle w:val="Default"/>
+        <w:bidi w:val="0"/>
+        <w:spacing w:line="400" w:lineRule="atLeast"/>
+        <w:ind w:left="0" w:right="0" w:firstLine="0"/>
+        <w:jc w:val="left"/>
+        <w:rPr>
+          <w:rFonts w:ascii="Times" w:cs="Times" w:hAnsi="Times" w:eastAsia="Times"/>
+          <w:color w:val="d4d4d4"/>
+          <w:sz w:val="26"/>
+          <w:szCs w:val="26"/>
+          <w:shd w:val="clear" w:color="auto" w:fill="ffffff"/>
+          <w:rtl w:val="0"/>
+        </w:rPr>
+      </w:pPr>
+      <w:r>
+        <w:rPr>
+          <w:rFonts w:ascii="Times" w:hAnsi="Times"/>
+          <w:color w:val="d4d4d4"/>
+          <w:sz w:val="26"/>
+          <w:szCs w:val="26"/>
+          <w:shd w:val="clear" w:color="auto" w:fill="282f33"/>
+          <w:rtl w:val="0"/>
+        </w:rPr>
+        <w:t xml:space="preserve">       &lt;</w:t>
+      </w:r>
+      <w:r>
+        <w:rPr>
+          <w:rFonts w:ascii="Times" w:hAnsi="Times"/>
+          <w:color w:val="d9bb73"/>
+          <w:sz w:val="26"/>
+          <w:szCs w:val="26"/>
+          <w:shd w:val="clear" w:color="auto" w:fill="282f33"/>
+          <w:rtl w:val="0"/>
+        </w:rPr>
+        <w:t>br</w:t>
+      </w:r>
+      <w:r>
+        <w:rPr>
+          <w:rFonts w:ascii="Times" w:hAnsi="Times"/>
+          <w:color w:val="dcdcdc"/>
+          <w:sz w:val="26"/>
+          <w:szCs w:val="26"/>
+          <w:shd w:val="clear" w:color="auto" w:fill="282f33"/>
+          <w:rtl w:val="0"/>
+        </w:rPr>
+        <w:t>/&gt;</w:t>
+      </w:r>
+    </w:p>
+    <w:p>
+      <w:pPr>
+        <w:pStyle w:val="Default"/>
+        <w:bidi w:val="0"/>
+        <w:spacing w:line="400" w:lineRule="atLeast"/>
+        <w:ind w:left="0" w:right="0" w:firstLine="0"/>
+        <w:jc w:val="left"/>
+        <w:rPr>
+          <w:rFonts w:ascii="Times" w:cs="Times" w:hAnsi="Times" w:eastAsia="Times"/>
+          <w:color w:val="d4d4d4"/>
+          <w:sz w:val="26"/>
+          <w:szCs w:val="26"/>
+          <w:shd w:val="clear" w:color="auto" w:fill="ffffff"/>
+          <w:rtl w:val="0"/>
+        </w:rPr>
+      </w:pPr>
+      <w:r>
+        <w:rPr>
+          <w:rFonts w:ascii="Times" w:hAnsi="Times"/>
+          <w:color w:val="d4d4d4"/>
+          <w:sz w:val="26"/>
+          <w:szCs w:val="26"/>
+          <w:shd w:val="clear" w:color="auto" w:fill="282f33"/>
+          <w:rtl w:val="0"/>
+        </w:rPr>
+        <w:t xml:space="preserve">       &lt;</w:t>
+      </w:r>
+      <w:r>
+        <w:rPr>
+          <w:rFonts w:ascii="Times" w:hAnsi="Times"/>
+          <w:color w:val="d9bb73"/>
+          <w:sz w:val="26"/>
+          <w:szCs w:val="26"/>
+          <w:shd w:val="clear" w:color="auto" w:fill="282f33"/>
+          <w:rtl w:val="0"/>
+        </w:rPr>
+        <w:t>p</w:t>
+      </w:r>
+      <w:r>
+        <w:rPr>
+          <w:rFonts w:ascii="Times" w:hAnsi="Times"/>
+          <w:color w:val="d4d4d4"/>
+          <w:sz w:val="26"/>
+          <w:szCs w:val="26"/>
+          <w:shd w:val="clear" w:color="auto" w:fill="282f33"/>
+          <w:rtl w:val="0"/>
+        </w:rPr>
+        <w:t xml:space="preserve"> </w:t>
+      </w:r>
+      <w:r>
+        <w:rPr>
+          <w:rFonts w:ascii="Times" w:hAnsi="Times"/>
+          <w:color w:val="a7c9de"/>
+          <w:sz w:val="26"/>
+          <w:szCs w:val="26"/>
+          <w:shd w:val="clear" w:color="auto" w:fill="282f33"/>
+          <w:rtl w:val="0"/>
+          <w:lang w:val="en-US"/>
+        </w:rPr>
+        <w:t>className</w:t>
+      </w:r>
+      <w:r>
+        <w:rPr>
+          <w:rFonts w:ascii="Times" w:hAnsi="Times"/>
+          <w:color w:val="d4d4d4"/>
+          <w:sz w:val="26"/>
+          <w:szCs w:val="26"/>
+          <w:shd w:val="clear" w:color="auto" w:fill="282f33"/>
+          <w:rtl w:val="0"/>
+        </w:rPr>
+        <w:t xml:space="preserve"> </w:t>
+      </w:r>
+      <w:r>
+        <w:rPr>
+          <w:rFonts w:ascii="Times" w:hAnsi="Times"/>
+          <w:color w:val="dcdcdc"/>
+          <w:sz w:val="26"/>
+          <w:szCs w:val="26"/>
+          <w:shd w:val="clear" w:color="auto" w:fill="282f33"/>
+          <w:rtl w:val="0"/>
+        </w:rPr>
+        <w:t>=</w:t>
+      </w:r>
+      <w:r>
+        <w:rPr>
+          <w:rFonts w:ascii="Times" w:hAnsi="Times"/>
+          <w:color w:val="d4d4d4"/>
+          <w:sz w:val="26"/>
+          <w:szCs w:val="26"/>
+          <w:shd w:val="clear" w:color="auto" w:fill="282f33"/>
+          <w:rtl w:val="0"/>
+        </w:rPr>
+        <w:t xml:space="preserve"> </w:t>
+      </w:r>
+      <w:r>
+        <w:rPr>
+          <w:rFonts w:ascii="Times" w:hAnsi="Times"/>
+          <w:color w:val="598da6"/>
+          <w:sz w:val="26"/>
+          <w:szCs w:val="26"/>
+          <w:shd w:val="clear" w:color="auto" w:fill="282f33"/>
+          <w:rtl w:val="0"/>
+        </w:rPr>
+        <w:t>"cursive"</w:t>
+      </w:r>
+      <w:r>
+        <w:rPr>
+          <w:rFonts w:ascii="Times" w:hAnsi="Times"/>
+          <w:color w:val="d4d4d4"/>
+          <w:sz w:val="26"/>
+          <w:szCs w:val="26"/>
+          <w:shd w:val="clear" w:color="auto" w:fill="282f33"/>
+          <w:rtl w:val="0"/>
+        </w:rPr>
+        <w:t xml:space="preserve">&gt; </w:t>
+      </w:r>
+      <w:r>
+        <w:rPr>
+          <w:rFonts w:ascii="Times" w:hAnsi="Times"/>
+          <w:color w:val="dcdcdc"/>
+          <w:sz w:val="26"/>
+          <w:szCs w:val="26"/>
+          <w:shd w:val="clear" w:color="auto" w:fill="282f33"/>
+          <w:rtl w:val="0"/>
+        </w:rPr>
+        <w:t>{</w:t>
+      </w:r>
+      <w:r>
+        <w:rPr>
+          <w:rFonts w:ascii="Times" w:hAnsi="Times"/>
+          <w:color w:val="d4d4d4"/>
+          <w:sz w:val="26"/>
+          <w:szCs w:val="26"/>
+          <w:shd w:val="clear" w:color="auto" w:fill="282f33"/>
+          <w:rtl w:val="0"/>
+        </w:rPr>
+        <w:t>props</w:t>
+      </w:r>
+      <w:r>
+        <w:rPr>
+          <w:rFonts w:ascii="Times" w:hAnsi="Times"/>
+          <w:color w:val="dcdcdc"/>
+          <w:sz w:val="26"/>
+          <w:szCs w:val="26"/>
+          <w:shd w:val="clear" w:color="auto" w:fill="282f33"/>
+          <w:rtl w:val="0"/>
+        </w:rPr>
+        <w:t>.</w:t>
+      </w:r>
+      <w:r>
+        <w:rPr>
+          <w:rFonts w:ascii="Times" w:hAnsi="Times"/>
+          <w:color w:val="d4d4d4"/>
+          <w:sz w:val="26"/>
+          <w:szCs w:val="26"/>
+          <w:shd w:val="clear" w:color="auto" w:fill="282f33"/>
+          <w:rtl w:val="0"/>
+        </w:rPr>
+        <w:t>hahaha</w:t>
+      </w:r>
+      <w:r>
+        <w:rPr>
+          <w:rFonts w:ascii="Times" w:hAnsi="Times"/>
+          <w:color w:val="dcdcdc"/>
+          <w:sz w:val="26"/>
+          <w:szCs w:val="26"/>
+          <w:shd w:val="clear" w:color="auto" w:fill="282f33"/>
+          <w:rtl w:val="0"/>
+        </w:rPr>
+        <w:t>.</w:t>
+      </w:r>
+      <w:r>
+        <w:rPr>
+          <w:rFonts w:ascii="Times" w:hAnsi="Times"/>
+          <w:color w:val="d4d4d4"/>
+          <w:sz w:val="26"/>
+          <w:szCs w:val="26"/>
+          <w:shd w:val="clear" w:color="auto" w:fill="282f33"/>
+          <w:rtl w:val="0"/>
+          <w:lang w:val="en-US"/>
+        </w:rPr>
+        <w:t>answer</w:t>
+      </w:r>
+      <w:r>
+        <w:rPr>
+          <w:rFonts w:ascii="Times" w:hAnsi="Times"/>
+          <w:color w:val="dcdcdc"/>
+          <w:sz w:val="26"/>
+          <w:szCs w:val="26"/>
+          <w:shd w:val="clear" w:color="auto" w:fill="282f33"/>
+          <w:rtl w:val="0"/>
+        </w:rPr>
+        <w:t>}</w:t>
+      </w:r>
+      <w:r>
+        <w:rPr>
+          <w:rFonts w:ascii="Times" w:hAnsi="Times"/>
+          <w:color w:val="d4d4d4"/>
+          <w:sz w:val="26"/>
+          <w:szCs w:val="26"/>
+          <w:shd w:val="clear" w:color="auto" w:fill="282f33"/>
+          <w:rtl w:val="0"/>
+        </w:rPr>
+        <w:t xml:space="preserve"> </w:t>
+      </w:r>
+      <w:r>
+        <w:rPr>
+          <w:rFonts w:ascii="Times" w:hAnsi="Times"/>
+          <w:color w:val="dcdcdc"/>
+          <w:sz w:val="26"/>
+          <w:szCs w:val="26"/>
+          <w:shd w:val="clear" w:color="auto" w:fill="282f33"/>
+          <w:rtl w:val="0"/>
+        </w:rPr>
+        <w:t>&lt;/</w:t>
+      </w:r>
+      <w:r>
+        <w:rPr>
+          <w:rFonts w:ascii="Times" w:hAnsi="Times"/>
+          <w:color w:val="d9bb73"/>
+          <w:sz w:val="26"/>
+          <w:szCs w:val="26"/>
+          <w:shd w:val="clear" w:color="auto" w:fill="282f33"/>
+          <w:rtl w:val="0"/>
+        </w:rPr>
+        <w:t>p</w:t>
+      </w:r>
+      <w:r>
+        <w:rPr>
+          <w:rFonts w:ascii="Times" w:hAnsi="Times"/>
+          <w:color w:val="dcdcdc"/>
+          <w:sz w:val="26"/>
+          <w:szCs w:val="26"/>
+          <w:shd w:val="clear" w:color="auto" w:fill="282f33"/>
+          <w:rtl w:val="0"/>
+        </w:rPr>
+        <w:t>&gt;</w:t>
+      </w:r>
+    </w:p>
+    <w:p>
+      <w:pPr>
+        <w:pStyle w:val="Default"/>
+        <w:bidi w:val="0"/>
+        <w:spacing w:line="400" w:lineRule="atLeast"/>
+        <w:ind w:left="0" w:right="0" w:firstLine="0"/>
+        <w:jc w:val="left"/>
+        <w:rPr>
+          <w:rFonts w:ascii="Times" w:cs="Times" w:hAnsi="Times" w:eastAsia="Times"/>
+          <w:color w:val="d4d4d4"/>
+          <w:sz w:val="26"/>
+          <w:szCs w:val="26"/>
+          <w:shd w:val="clear" w:color="auto" w:fill="ffffff"/>
+          <w:rtl w:val="0"/>
+        </w:rPr>
+      </w:pPr>
+      <w:r>
+        <w:rPr>
+          <w:rFonts w:ascii="Times" w:hAnsi="Times"/>
+          <w:color w:val="d4d4d4"/>
+          <w:sz w:val="26"/>
+          <w:szCs w:val="26"/>
+          <w:shd w:val="clear" w:color="auto" w:fill="282f33"/>
+          <w:rtl w:val="0"/>
+        </w:rPr>
+        <w:t xml:space="preserve">        </w:t>
+      </w:r>
+      <w:r>
+        <w:rPr>
+          <w:rFonts w:ascii="Times" w:hAnsi="Times"/>
+          <w:color w:val="dcdcdc"/>
+          <w:sz w:val="26"/>
+          <w:szCs w:val="26"/>
+          <w:shd w:val="clear" w:color="auto" w:fill="282f33"/>
+          <w:rtl w:val="0"/>
+        </w:rPr>
+        <w:t>&lt;/</w:t>
+      </w:r>
+      <w:r>
+        <w:rPr>
+          <w:rFonts w:ascii="Times" w:hAnsi="Times"/>
+          <w:color w:val="d9bb73"/>
+          <w:sz w:val="26"/>
+          <w:szCs w:val="26"/>
+          <w:shd w:val="clear" w:color="auto" w:fill="282f33"/>
+          <w:rtl w:val="0"/>
+          <w:lang w:val="it-IT"/>
+        </w:rPr>
+        <w:t>div</w:t>
+      </w:r>
+      <w:r>
+        <w:rPr>
+          <w:rFonts w:ascii="Times" w:hAnsi="Times"/>
+          <w:color w:val="dcdcdc"/>
+          <w:sz w:val="26"/>
+          <w:szCs w:val="26"/>
+          <w:shd w:val="clear" w:color="auto" w:fill="282f33"/>
+          <w:rtl w:val="0"/>
+        </w:rPr>
+        <w:t>&gt;</w:t>
+      </w:r>
+    </w:p>
+    <w:p>
+      <w:pPr>
+        <w:pStyle w:val="Default"/>
+        <w:bidi w:val="0"/>
+        <w:spacing w:line="400" w:lineRule="atLeast"/>
+        <w:ind w:left="0" w:right="0" w:firstLine="0"/>
+        <w:jc w:val="left"/>
+        <w:rPr>
+          <w:rFonts w:ascii="Times" w:cs="Times" w:hAnsi="Times" w:eastAsia="Times"/>
+          <w:color w:val="d4d4d4"/>
+          <w:sz w:val="26"/>
+          <w:szCs w:val="26"/>
+          <w:shd w:val="clear" w:color="auto" w:fill="ffffff"/>
+          <w:rtl w:val="0"/>
+        </w:rPr>
+      </w:pPr>
+      <w:r>
+        <w:rPr>
+          <w:rFonts w:ascii="Times" w:hAnsi="Times"/>
+          <w:color w:val="d4d4d4"/>
+          <w:sz w:val="26"/>
+          <w:szCs w:val="26"/>
+          <w:shd w:val="clear" w:color="auto" w:fill="282f33"/>
+          <w:rtl w:val="0"/>
+        </w:rPr>
+        <w:t xml:space="preserve">    )</w:t>
+      </w:r>
+    </w:p>
+    <w:p>
+      <w:pPr>
+        <w:pStyle w:val="Default"/>
+        <w:bidi w:val="0"/>
+        <w:spacing w:line="400" w:lineRule="atLeast"/>
+        <w:ind w:left="0" w:right="0" w:firstLine="0"/>
+        <w:jc w:val="left"/>
+        <w:rPr>
+          <w:rFonts w:ascii="Times" w:cs="Times" w:hAnsi="Times" w:eastAsia="Times"/>
+          <w:color w:val="d4d4d4"/>
+          <w:sz w:val="26"/>
+          <w:szCs w:val="26"/>
+          <w:shd w:val="clear" w:color="auto" w:fill="ffffff"/>
+          <w:rtl w:val="0"/>
+        </w:rPr>
+      </w:pPr>
+      <w:r>
+        <w:rPr>
+          <w:rFonts w:ascii="Times" w:hAnsi="Times"/>
+          <w:color w:val="d4d4d4"/>
+          <w:sz w:val="26"/>
+          <w:szCs w:val="26"/>
+          <w:shd w:val="clear" w:color="auto" w:fill="282f33"/>
+          <w:rtl w:val="0"/>
+        </w:rPr>
+        <w:t>}</w:t>
+      </w:r>
+    </w:p>
+    <w:p>
+      <w:pPr>
+        <w:pStyle w:val="Default"/>
+        <w:bidi w:val="0"/>
+        <w:spacing w:line="400" w:lineRule="atLeast"/>
+        <w:ind w:left="0" w:right="0" w:firstLine="0"/>
+        <w:jc w:val="left"/>
+        <w:rPr>
+          <w:rFonts w:ascii="Times" w:cs="Times" w:hAnsi="Times" w:eastAsia="Times"/>
+          <w:color w:val="d4d4d4"/>
+          <w:sz w:val="26"/>
+          <w:szCs w:val="26"/>
+          <w:shd w:val="clear" w:color="auto" w:fill="ffffff"/>
+          <w:rtl w:val="0"/>
+        </w:rPr>
+      </w:pPr>
+    </w:p>
+    <w:p>
+      <w:pPr>
+        <w:pStyle w:val="Default"/>
+        <w:bidi w:val="0"/>
+        <w:spacing w:line="400" w:lineRule="atLeast"/>
+        <w:ind w:left="0" w:right="0" w:firstLine="0"/>
+        <w:jc w:val="left"/>
+        <w:rPr>
+          <w:rFonts w:ascii="Times" w:cs="Times" w:hAnsi="Times" w:eastAsia="Times"/>
+          <w:color w:val="d4d4d4"/>
+          <w:sz w:val="26"/>
+          <w:szCs w:val="26"/>
+          <w:shd w:val="clear" w:color="auto" w:fill="ffffff"/>
+          <w:rtl w:val="0"/>
+        </w:rPr>
+      </w:pPr>
+      <w:r>
+        <w:rPr>
+          <w:rFonts w:ascii="Times" w:hAnsi="Times"/>
+          <w:color w:val="ea9b80"/>
+          <w:sz w:val="26"/>
+          <w:szCs w:val="26"/>
+          <w:shd w:val="clear" w:color="auto" w:fill="282f33"/>
+          <w:rtl w:val="0"/>
+          <w:lang w:val="pt-PT"/>
+        </w:rPr>
+        <w:t>export</w:t>
+      </w:r>
+      <w:r>
+        <w:rPr>
+          <w:rFonts w:ascii="Times" w:hAnsi="Times"/>
+          <w:color w:val="d4d4d4"/>
+          <w:sz w:val="26"/>
+          <w:szCs w:val="26"/>
+          <w:shd w:val="clear" w:color="auto" w:fill="282f33"/>
+          <w:rtl w:val="0"/>
+        </w:rPr>
+        <w:t xml:space="preserve"> </w:t>
+      </w:r>
+      <w:r>
+        <w:rPr>
+          <w:rFonts w:ascii="Times" w:hAnsi="Times"/>
+          <w:color w:val="ea9b80"/>
+          <w:sz w:val="26"/>
+          <w:szCs w:val="26"/>
+          <w:shd w:val="clear" w:color="auto" w:fill="282f33"/>
+          <w:rtl w:val="0"/>
+        </w:rPr>
+        <w:t>default</w:t>
+      </w:r>
+      <w:r>
+        <w:rPr>
+          <w:rFonts w:ascii="Times" w:hAnsi="Times"/>
+          <w:color w:val="d4d4d4"/>
+          <w:sz w:val="26"/>
+          <w:szCs w:val="26"/>
+          <w:shd w:val="clear" w:color="auto" w:fill="282f33"/>
+          <w:rtl w:val="0"/>
+        </w:rPr>
+        <w:t xml:space="preserve"> Jokes</w:t>
+      </w:r>
+    </w:p>
+    <w:p>
+      <w:pPr>
+        <w:pStyle w:val="Default"/>
+        <w:bidi w:val="0"/>
+        <w:spacing w:line="400" w:lineRule="atLeast"/>
+        <w:ind w:left="0" w:right="0" w:firstLine="0"/>
+        <w:jc w:val="left"/>
+        <w:rPr>
+          <w:rFonts w:ascii="Times" w:cs="Times" w:hAnsi="Times" w:eastAsia="Times"/>
+          <w:color w:val="d4d4d4"/>
+          <w:sz w:val="26"/>
+          <w:szCs w:val="26"/>
+          <w:shd w:val="clear" w:color="auto" w:fill="ffffff"/>
+          <w:rtl w:val="0"/>
+        </w:rPr>
+      </w:pPr>
+    </w:p>
+    <w:p>
+      <w:pPr>
+        <w:pStyle w:val="Default"/>
+        <w:bidi w:val="0"/>
+        <w:spacing w:line="480" w:lineRule="auto"/>
+        <w:ind w:left="0" w:right="0" w:firstLine="0"/>
+        <w:jc w:val="left"/>
+        <w:rPr>
+          <w:u w:color="000000"/>
+          <w:rtl w:val="0"/>
+          <w:lang w:val="en-US"/>
+        </w:rPr>
+      </w:pPr>
+      <w:r>
+        <w:rPr>
+          <w:u w:color="000000"/>
+          <w:rtl w:val="0"/>
+          <w:lang w:val="en-US"/>
+        </w:rPr>
+        <w:t>and my App.js file:</w:t>
+      </w:r>
+    </w:p>
+    <w:p>
+      <w:pPr>
+        <w:pStyle w:val="Default"/>
+        <w:bidi w:val="0"/>
+        <w:spacing w:line="400" w:lineRule="atLeast"/>
+        <w:ind w:left="0" w:right="0" w:firstLine="0"/>
+        <w:jc w:val="left"/>
+        <w:rPr>
+          <w:rFonts w:ascii="Times" w:cs="Times" w:hAnsi="Times" w:eastAsia="Times"/>
+          <w:color w:val="d4d4d4"/>
+          <w:sz w:val="26"/>
+          <w:szCs w:val="26"/>
+          <w:shd w:val="clear" w:color="auto" w:fill="ffffff"/>
+          <w:rtl w:val="0"/>
+        </w:rPr>
+      </w:pPr>
+      <w:r>
+        <w:rPr>
+          <w:rFonts w:ascii="Times" w:hAnsi="Times"/>
+          <w:color w:val="ea9b80"/>
+          <w:sz w:val="26"/>
+          <w:szCs w:val="26"/>
+          <w:shd w:val="clear" w:color="auto" w:fill="282f33"/>
+          <w:rtl w:val="0"/>
+          <w:lang w:val="it-IT"/>
+        </w:rPr>
+        <w:t xml:space="preserve">import </w:t>
+      </w:r>
+      <w:r>
+        <w:rPr>
+          <w:rFonts w:ascii="Times" w:hAnsi="Times"/>
+          <w:color w:val="d4d4d4"/>
+          <w:sz w:val="26"/>
+          <w:szCs w:val="26"/>
+          <w:shd w:val="clear" w:color="auto" w:fill="282f33"/>
+          <w:rtl w:val="0"/>
+          <w:lang w:val="en-US"/>
+        </w:rPr>
+        <w:t xml:space="preserve">React </w:t>
+      </w:r>
+      <w:r>
+        <w:rPr>
+          <w:rFonts w:ascii="Times" w:hAnsi="Times"/>
+          <w:color w:val="ea9b80"/>
+          <w:sz w:val="26"/>
+          <w:szCs w:val="26"/>
+          <w:shd w:val="clear" w:color="auto" w:fill="282f33"/>
+          <w:rtl w:val="0"/>
+          <w:lang w:val="en-US"/>
+        </w:rPr>
+        <w:t>from</w:t>
+      </w:r>
+      <w:r>
+        <w:rPr>
+          <w:rFonts w:ascii="Times" w:hAnsi="Times"/>
+          <w:color w:val="d4d4d4"/>
+          <w:sz w:val="26"/>
+          <w:szCs w:val="26"/>
+          <w:shd w:val="clear" w:color="auto" w:fill="282f33"/>
+          <w:rtl w:val="0"/>
+        </w:rPr>
+        <w:t xml:space="preserve"> </w:t>
+      </w:r>
+      <w:r>
+        <w:rPr>
+          <w:rFonts w:ascii="Times" w:hAnsi="Times"/>
+          <w:color w:val="7da4b7"/>
+          <w:sz w:val="26"/>
+          <w:szCs w:val="26"/>
+          <w:shd w:val="clear" w:color="auto" w:fill="282f33"/>
+          <w:rtl w:val="0"/>
+        </w:rPr>
+        <w:t>"react"</w:t>
+      </w:r>
+    </w:p>
+    <w:p>
+      <w:pPr>
+        <w:pStyle w:val="Default"/>
+        <w:bidi w:val="0"/>
+        <w:spacing w:line="400" w:lineRule="atLeast"/>
+        <w:ind w:left="0" w:right="0" w:firstLine="0"/>
+        <w:jc w:val="left"/>
+        <w:rPr>
+          <w:rFonts w:ascii="Times" w:cs="Times" w:hAnsi="Times" w:eastAsia="Times"/>
+          <w:color w:val="d4d4d4"/>
+          <w:sz w:val="26"/>
+          <w:szCs w:val="26"/>
+          <w:shd w:val="clear" w:color="auto" w:fill="ffffff"/>
+          <w:rtl w:val="0"/>
+        </w:rPr>
+      </w:pPr>
+      <w:r>
+        <w:rPr>
+          <w:rFonts w:ascii="Times" w:hAnsi="Times"/>
+          <w:color w:val="ea9b80"/>
+          <w:sz w:val="26"/>
+          <w:szCs w:val="26"/>
+          <w:shd w:val="clear" w:color="auto" w:fill="282f33"/>
+          <w:rtl w:val="0"/>
+          <w:lang w:val="it-IT"/>
+        </w:rPr>
+        <w:t xml:space="preserve">import </w:t>
+      </w:r>
+      <w:r>
+        <w:rPr>
+          <w:rFonts w:ascii="Times" w:hAnsi="Times"/>
+          <w:color w:val="d4d4d4"/>
+          <w:sz w:val="26"/>
+          <w:szCs w:val="26"/>
+          <w:shd w:val="clear" w:color="auto" w:fill="282f33"/>
+          <w:rtl w:val="0"/>
+        </w:rPr>
+        <w:t xml:space="preserve">Jokes </w:t>
+      </w:r>
+      <w:r>
+        <w:rPr>
+          <w:rFonts w:ascii="Times" w:hAnsi="Times"/>
+          <w:color w:val="ea9b80"/>
+          <w:sz w:val="26"/>
+          <w:szCs w:val="26"/>
+          <w:shd w:val="clear" w:color="auto" w:fill="282f33"/>
+          <w:rtl w:val="0"/>
+          <w:lang w:val="en-US"/>
+        </w:rPr>
+        <w:t>from</w:t>
+      </w:r>
+      <w:r>
+        <w:rPr>
+          <w:rFonts w:ascii="Times" w:hAnsi="Times"/>
+          <w:color w:val="d4d4d4"/>
+          <w:sz w:val="26"/>
+          <w:szCs w:val="26"/>
+          <w:shd w:val="clear" w:color="auto" w:fill="282f33"/>
+          <w:rtl w:val="0"/>
+        </w:rPr>
+        <w:t xml:space="preserve"> </w:t>
+      </w:r>
+      <w:r>
+        <w:rPr>
+          <w:rFonts w:ascii="Times" w:hAnsi="Times"/>
+          <w:color w:val="7da4b7"/>
+          <w:sz w:val="26"/>
+          <w:szCs w:val="26"/>
+          <w:shd w:val="clear" w:color="auto" w:fill="282f33"/>
+          <w:rtl w:val="0"/>
+        </w:rPr>
+        <w:t>"./Jokes"</w:t>
+      </w:r>
+    </w:p>
+    <w:p>
+      <w:pPr>
+        <w:pStyle w:val="Default"/>
+        <w:bidi w:val="0"/>
+        <w:spacing w:line="400" w:lineRule="atLeast"/>
+        <w:ind w:left="0" w:right="0" w:firstLine="0"/>
+        <w:jc w:val="left"/>
+        <w:rPr>
+          <w:rFonts w:ascii="Times" w:cs="Times" w:hAnsi="Times" w:eastAsia="Times"/>
+          <w:color w:val="d4d4d4"/>
+          <w:sz w:val="26"/>
+          <w:szCs w:val="26"/>
+          <w:shd w:val="clear" w:color="auto" w:fill="ffffff"/>
+          <w:rtl w:val="0"/>
+        </w:rPr>
+      </w:pPr>
+      <w:r>
+        <w:rPr>
+          <w:rFonts w:ascii="Times" w:hAnsi="Times"/>
+          <w:color w:val="ea9b80"/>
+          <w:sz w:val="26"/>
+          <w:szCs w:val="26"/>
+          <w:shd w:val="clear" w:color="auto" w:fill="282f33"/>
+          <w:rtl w:val="0"/>
+          <w:lang w:val="en-US"/>
+        </w:rPr>
+        <w:t>function</w:t>
+      </w:r>
+      <w:r>
+        <w:rPr>
+          <w:rFonts w:ascii="Times" w:hAnsi="Times"/>
+          <w:color w:val="d4d4d4"/>
+          <w:sz w:val="26"/>
+          <w:szCs w:val="26"/>
+          <w:shd w:val="clear" w:color="auto" w:fill="282f33"/>
+          <w:rtl w:val="0"/>
+        </w:rPr>
+        <w:t xml:space="preserve"> App () {</w:t>
+      </w:r>
+    </w:p>
+    <w:p>
+      <w:pPr>
+        <w:pStyle w:val="Default"/>
+        <w:bidi w:val="0"/>
+        <w:spacing w:line="400" w:lineRule="atLeast"/>
+        <w:ind w:left="0" w:right="0" w:firstLine="0"/>
+        <w:jc w:val="left"/>
+        <w:rPr>
+          <w:rFonts w:ascii="Times" w:cs="Times" w:hAnsi="Times" w:eastAsia="Times"/>
+          <w:color w:val="d4d4d4"/>
+          <w:sz w:val="26"/>
+          <w:szCs w:val="26"/>
+          <w:shd w:val="clear" w:color="auto" w:fill="ffffff"/>
+          <w:rtl w:val="0"/>
+        </w:rPr>
+      </w:pPr>
+      <w:r>
+        <w:rPr>
+          <w:rFonts w:ascii="Times" w:hAnsi="Times"/>
+          <w:color w:val="d4d4d4"/>
+          <w:sz w:val="26"/>
+          <w:szCs w:val="26"/>
+          <w:shd w:val="clear" w:color="auto" w:fill="282f33"/>
+          <w:rtl w:val="0"/>
+        </w:rPr>
+        <w:t xml:space="preserve">    </w:t>
+      </w:r>
+      <w:r>
+        <w:rPr>
+          <w:rFonts w:ascii="Times" w:hAnsi="Times"/>
+          <w:color w:val="ea9b80"/>
+          <w:sz w:val="26"/>
+          <w:szCs w:val="26"/>
+          <w:shd w:val="clear" w:color="auto" w:fill="282f33"/>
+          <w:rtl w:val="0"/>
+          <w:lang w:val="en-US"/>
+        </w:rPr>
+        <w:t>return</w:t>
+      </w:r>
+      <w:r>
+        <w:rPr>
+          <w:rFonts w:ascii="Times" w:hAnsi="Times"/>
+          <w:color w:val="d4d4d4"/>
+          <w:sz w:val="26"/>
+          <w:szCs w:val="26"/>
+          <w:shd w:val="clear" w:color="auto" w:fill="282f33"/>
+          <w:rtl w:val="0"/>
+        </w:rPr>
+        <w:t xml:space="preserve"> (</w:t>
+      </w:r>
+    </w:p>
+    <w:p>
+      <w:pPr>
+        <w:pStyle w:val="Default"/>
+        <w:bidi w:val="0"/>
+        <w:spacing w:line="400" w:lineRule="atLeast"/>
+        <w:ind w:left="0" w:right="0" w:firstLine="0"/>
+        <w:jc w:val="left"/>
+        <w:rPr>
+          <w:rFonts w:ascii="Times" w:cs="Times" w:hAnsi="Times" w:eastAsia="Times"/>
+          <w:color w:val="d4d4d4"/>
+          <w:sz w:val="26"/>
+          <w:szCs w:val="26"/>
+          <w:shd w:val="clear" w:color="auto" w:fill="ffffff"/>
+          <w:rtl w:val="0"/>
+        </w:rPr>
+      </w:pPr>
+      <w:r>
+        <w:rPr>
+          <w:rFonts w:ascii="Times" w:hAnsi="Times"/>
+          <w:color w:val="d4d4d4"/>
+          <w:sz w:val="26"/>
+          <w:szCs w:val="26"/>
+          <w:shd w:val="clear" w:color="auto" w:fill="282f33"/>
+          <w:rtl w:val="0"/>
+        </w:rPr>
+        <w:t xml:space="preserve">        &lt;</w:t>
+      </w:r>
+      <w:r>
+        <w:rPr>
+          <w:rFonts w:ascii="Times" w:hAnsi="Times"/>
+          <w:color w:val="d9bb73"/>
+          <w:sz w:val="26"/>
+          <w:szCs w:val="26"/>
+          <w:shd w:val="clear" w:color="auto" w:fill="282f33"/>
+          <w:rtl w:val="0"/>
+          <w:lang w:val="it-IT"/>
+        </w:rPr>
+        <w:t>div</w:t>
+      </w:r>
+      <w:r>
+        <w:rPr>
+          <w:rFonts w:ascii="Times" w:hAnsi="Times"/>
+          <w:color w:val="d4d4d4"/>
+          <w:sz w:val="26"/>
+          <w:szCs w:val="26"/>
+          <w:shd w:val="clear" w:color="auto" w:fill="282f33"/>
+          <w:rtl w:val="0"/>
+        </w:rPr>
+        <w:t>&gt;</w:t>
+      </w:r>
+    </w:p>
+    <w:p>
+      <w:pPr>
+        <w:pStyle w:val="Default"/>
+        <w:bidi w:val="0"/>
+        <w:spacing w:line="400" w:lineRule="atLeast"/>
+        <w:ind w:left="0" w:right="0" w:firstLine="0"/>
+        <w:jc w:val="left"/>
+        <w:rPr>
+          <w:rFonts w:ascii="Times" w:cs="Times" w:hAnsi="Times" w:eastAsia="Times"/>
+          <w:color w:val="d4d4d4"/>
+          <w:sz w:val="26"/>
+          <w:szCs w:val="26"/>
+          <w:shd w:val="clear" w:color="auto" w:fill="ffffff"/>
+          <w:rtl w:val="0"/>
+        </w:rPr>
+      </w:pPr>
+      <w:r>
+        <w:rPr>
+          <w:rFonts w:ascii="Times" w:hAnsi="Times"/>
+          <w:color w:val="d4d4d4"/>
+          <w:sz w:val="26"/>
+          <w:szCs w:val="26"/>
+          <w:shd w:val="clear" w:color="auto" w:fill="282f33"/>
+          <w:rtl w:val="0"/>
+        </w:rPr>
+        <w:t xml:space="preserve">        &lt;</w:t>
+      </w:r>
+      <w:r>
+        <w:rPr>
+          <w:rFonts w:ascii="Times" w:hAnsi="Times"/>
+          <w:color w:val="d9bb73"/>
+          <w:sz w:val="26"/>
+          <w:szCs w:val="26"/>
+          <w:shd w:val="clear" w:color="auto" w:fill="282f33"/>
+          <w:rtl w:val="0"/>
+        </w:rPr>
+        <w:t>Jokes</w:t>
+      </w:r>
+    </w:p>
+    <w:p>
+      <w:pPr>
+        <w:pStyle w:val="Default"/>
+        <w:bidi w:val="0"/>
+        <w:spacing w:line="400" w:lineRule="atLeast"/>
+        <w:ind w:left="0" w:right="0" w:firstLine="0"/>
+        <w:jc w:val="left"/>
+        <w:rPr>
+          <w:rFonts w:ascii="Times" w:cs="Times" w:hAnsi="Times" w:eastAsia="Times"/>
+          <w:color w:val="d4d4d4"/>
+          <w:sz w:val="26"/>
+          <w:szCs w:val="26"/>
+          <w:shd w:val="clear" w:color="auto" w:fill="ffffff"/>
+          <w:rtl w:val="0"/>
+        </w:rPr>
+      </w:pPr>
+      <w:r>
+        <w:rPr>
+          <w:rFonts w:ascii="Times" w:hAnsi="Times"/>
+          <w:color w:val="d4d4d4"/>
+          <w:sz w:val="26"/>
+          <w:szCs w:val="26"/>
+          <w:shd w:val="clear" w:color="auto" w:fill="282f33"/>
+          <w:rtl w:val="0"/>
+        </w:rPr>
+        <w:t xml:space="preserve">        </w:t>
+      </w:r>
+      <w:r>
+        <w:rPr>
+          <w:rFonts w:ascii="Times" w:hAnsi="Times"/>
+          <w:color w:val="a7c9de"/>
+          <w:sz w:val="26"/>
+          <w:szCs w:val="26"/>
+          <w:shd w:val="clear" w:color="auto" w:fill="282f33"/>
+          <w:rtl w:val="0"/>
+        </w:rPr>
+        <w:t>hahaha</w:t>
+      </w:r>
+      <w:r>
+        <w:rPr>
+          <w:rFonts w:ascii="Times" w:hAnsi="Times"/>
+          <w:color w:val="d4d4d4"/>
+          <w:sz w:val="26"/>
+          <w:szCs w:val="26"/>
+          <w:shd w:val="clear" w:color="auto" w:fill="282f33"/>
+          <w:rtl w:val="0"/>
+        </w:rPr>
+        <w:t xml:space="preserve"> </w:t>
+      </w:r>
+      <w:r>
+        <w:rPr>
+          <w:rFonts w:ascii="Times" w:hAnsi="Times"/>
+          <w:color w:val="dcdcdc"/>
+          <w:sz w:val="26"/>
+          <w:szCs w:val="26"/>
+          <w:shd w:val="clear" w:color="auto" w:fill="282f33"/>
+          <w:rtl w:val="0"/>
+        </w:rPr>
+        <w:t>=</w:t>
+      </w:r>
+      <w:r>
+        <w:rPr>
+          <w:rFonts w:ascii="Times" w:hAnsi="Times"/>
+          <w:color w:val="d4d4d4"/>
+          <w:sz w:val="26"/>
+          <w:szCs w:val="26"/>
+          <w:shd w:val="clear" w:color="auto" w:fill="282f33"/>
+          <w:rtl w:val="0"/>
+        </w:rPr>
+        <w:t xml:space="preserve"> </w:t>
+      </w:r>
+      <w:r>
+        <w:rPr>
+          <w:rFonts w:ascii="Times" w:hAnsi="Times"/>
+          <w:color w:val="dcdcdc"/>
+          <w:sz w:val="26"/>
+          <w:szCs w:val="26"/>
+          <w:shd w:val="clear" w:color="auto" w:fill="282f33"/>
+          <w:rtl w:val="0"/>
+        </w:rPr>
+        <w:t>{</w:t>
+      </w:r>
+      <w:r>
+        <w:rPr>
+          <w:rFonts w:ascii="Times" w:hAnsi="Times"/>
+          <w:color w:val="d4d4d4"/>
+          <w:sz w:val="26"/>
+          <w:szCs w:val="26"/>
+          <w:shd w:val="clear" w:color="auto" w:fill="282f33"/>
+          <w:rtl w:val="0"/>
+        </w:rPr>
+        <w:t>{</w:t>
+      </w:r>
+      <w:r>
+        <w:rPr>
+          <w:rFonts w:ascii="Times" w:hAnsi="Times"/>
+          <w:color w:val="a7c9de"/>
+          <w:sz w:val="26"/>
+          <w:szCs w:val="26"/>
+          <w:shd w:val="clear" w:color="auto" w:fill="282f33"/>
+          <w:rtl w:val="0"/>
+          <w:lang w:val="fr-FR"/>
+        </w:rPr>
+        <w:t>question</w:t>
+      </w:r>
+      <w:r>
+        <w:rPr>
+          <w:rFonts w:ascii="Times" w:hAnsi="Times"/>
+          <w:color w:val="dcdcdc"/>
+          <w:sz w:val="26"/>
+          <w:szCs w:val="26"/>
+          <w:shd w:val="clear" w:color="auto" w:fill="282f33"/>
+          <w:rtl w:val="0"/>
+        </w:rPr>
+        <w:t>:</w:t>
+      </w:r>
+      <w:r>
+        <w:rPr>
+          <w:rFonts w:ascii="Times" w:hAnsi="Times"/>
+          <w:color w:val="d4d4d4"/>
+          <w:sz w:val="26"/>
+          <w:szCs w:val="26"/>
+          <w:shd w:val="clear" w:color="auto" w:fill="282f33"/>
+          <w:rtl w:val="0"/>
+        </w:rPr>
+        <w:t xml:space="preserve"> </w:t>
+      </w:r>
+      <w:r>
+        <w:rPr>
+          <w:rFonts w:ascii="Times" w:hAnsi="Times"/>
+          <w:color w:val="7da4b7"/>
+          <w:sz w:val="26"/>
+          <w:szCs w:val="26"/>
+          <w:shd w:val="clear" w:color="auto" w:fill="282f33"/>
+          <w:rtl w:val="0"/>
+          <w:lang w:val="en-US"/>
+        </w:rPr>
+        <w:t>"why did the chicken cross the road?"</w:t>
+      </w:r>
+      <w:r>
+        <w:rPr>
+          <w:rFonts w:ascii="Times" w:hAnsi="Times"/>
+          <w:color w:val="dcdcdc"/>
+          <w:sz w:val="26"/>
+          <w:szCs w:val="26"/>
+          <w:shd w:val="clear" w:color="auto" w:fill="282f33"/>
+          <w:rtl w:val="0"/>
+        </w:rPr>
+        <w:t>,</w:t>
+      </w:r>
+      <w:r>
+        <w:rPr>
+          <w:rFonts w:ascii="Times" w:hAnsi="Times"/>
+          <w:color w:val="d4d4d4"/>
+          <w:sz w:val="26"/>
+          <w:szCs w:val="26"/>
+          <w:shd w:val="clear" w:color="auto" w:fill="282f33"/>
+          <w:rtl w:val="0"/>
+        </w:rPr>
+        <w:t xml:space="preserve"> </w:t>
+      </w:r>
+      <w:r>
+        <w:rPr>
+          <w:rFonts w:ascii="Times" w:hAnsi="Times"/>
+          <w:color w:val="a7c9de"/>
+          <w:sz w:val="26"/>
+          <w:szCs w:val="26"/>
+          <w:shd w:val="clear" w:color="auto" w:fill="282f33"/>
+          <w:rtl w:val="0"/>
+          <w:lang w:val="en-US"/>
+        </w:rPr>
+        <w:t>answer</w:t>
+      </w:r>
+      <w:r>
+        <w:rPr>
+          <w:rFonts w:ascii="Times" w:hAnsi="Times"/>
+          <w:color w:val="dcdcdc"/>
+          <w:sz w:val="26"/>
+          <w:szCs w:val="26"/>
+          <w:shd w:val="clear" w:color="auto" w:fill="282f33"/>
+          <w:rtl w:val="0"/>
+        </w:rPr>
+        <w:t>:</w:t>
+      </w:r>
+      <w:r>
+        <w:rPr>
+          <w:rFonts w:ascii="Times" w:hAnsi="Times"/>
+          <w:color w:val="d4d4d4"/>
+          <w:sz w:val="26"/>
+          <w:szCs w:val="26"/>
+          <w:shd w:val="clear" w:color="auto" w:fill="282f33"/>
+          <w:rtl w:val="0"/>
+        </w:rPr>
+        <w:t xml:space="preserve"> </w:t>
+      </w:r>
+      <w:r>
+        <w:rPr>
+          <w:rFonts w:ascii="Times" w:hAnsi="Times"/>
+          <w:color w:val="7da4b7"/>
+          <w:sz w:val="26"/>
+          <w:szCs w:val="26"/>
+          <w:shd w:val="clear" w:color="auto" w:fill="282f33"/>
+          <w:rtl w:val="0"/>
+          <w:lang w:val="en-US"/>
+        </w:rPr>
+        <w:t>"to get to the other side"</w:t>
+      </w:r>
+      <w:r>
+        <w:rPr>
+          <w:rFonts w:ascii="Times" w:hAnsi="Times"/>
+          <w:color w:val="dcdcdc"/>
+          <w:sz w:val="26"/>
+          <w:szCs w:val="26"/>
+          <w:shd w:val="clear" w:color="auto" w:fill="282f33"/>
+          <w:rtl w:val="0"/>
+        </w:rPr>
+        <w:t>}</w:t>
+      </w:r>
+      <w:r>
+        <w:rPr>
+          <w:rFonts w:ascii="Times" w:hAnsi="Times"/>
+          <w:color w:val="d4d4d4"/>
+          <w:sz w:val="26"/>
+          <w:szCs w:val="26"/>
+          <w:shd w:val="clear" w:color="auto" w:fill="282f33"/>
+          <w:rtl w:val="0"/>
+        </w:rPr>
+        <w:t>}</w:t>
+      </w:r>
+    </w:p>
+    <w:p>
+      <w:pPr>
+        <w:pStyle w:val="Default"/>
+        <w:bidi w:val="0"/>
+        <w:spacing w:line="400" w:lineRule="atLeast"/>
+        <w:ind w:left="0" w:right="0" w:firstLine="0"/>
+        <w:jc w:val="left"/>
+        <w:rPr>
+          <w:rFonts w:ascii="Times" w:cs="Times" w:hAnsi="Times" w:eastAsia="Times"/>
+          <w:color w:val="d4d4d4"/>
+          <w:sz w:val="26"/>
+          <w:szCs w:val="26"/>
+          <w:shd w:val="clear" w:color="auto" w:fill="ffffff"/>
+          <w:rtl w:val="0"/>
+        </w:rPr>
+      </w:pPr>
+      <w:r>
+        <w:rPr>
+          <w:rFonts w:ascii="Times" w:hAnsi="Times"/>
+          <w:color w:val="d4d4d4"/>
+          <w:sz w:val="26"/>
+          <w:szCs w:val="26"/>
+          <w:shd w:val="clear" w:color="auto" w:fill="282f33"/>
+          <w:rtl w:val="0"/>
+        </w:rPr>
+        <w:t xml:space="preserve">        </w:t>
+      </w:r>
+      <w:r>
+        <w:rPr>
+          <w:rFonts w:ascii="Times" w:hAnsi="Times"/>
+          <w:color w:val="dcdcdc"/>
+          <w:sz w:val="26"/>
+          <w:szCs w:val="26"/>
+          <w:shd w:val="clear" w:color="auto" w:fill="282f33"/>
+          <w:rtl w:val="0"/>
+        </w:rPr>
+        <w:t>/&gt;</w:t>
+      </w:r>
+    </w:p>
+    <w:p>
+      <w:pPr>
+        <w:pStyle w:val="Default"/>
+        <w:bidi w:val="0"/>
+        <w:spacing w:line="400" w:lineRule="atLeast"/>
+        <w:ind w:left="0" w:right="0" w:firstLine="0"/>
+        <w:jc w:val="left"/>
+        <w:rPr>
+          <w:rFonts w:ascii="Times" w:cs="Times" w:hAnsi="Times" w:eastAsia="Times"/>
+          <w:color w:val="d4d4d4"/>
+          <w:sz w:val="26"/>
+          <w:szCs w:val="26"/>
+          <w:shd w:val="clear" w:color="auto" w:fill="ffffff"/>
+          <w:rtl w:val="0"/>
+        </w:rPr>
+      </w:pPr>
+      <w:r>
+        <w:rPr>
+          <w:rFonts w:ascii="Times" w:hAnsi="Times"/>
+          <w:color w:val="d4d4d4"/>
+          <w:sz w:val="26"/>
+          <w:szCs w:val="26"/>
+          <w:shd w:val="clear" w:color="auto" w:fill="282f33"/>
+          <w:rtl w:val="0"/>
+        </w:rPr>
+        <w:t xml:space="preserve">        &lt;</w:t>
+      </w:r>
+      <w:r>
+        <w:rPr>
+          <w:rFonts w:ascii="Times" w:hAnsi="Times"/>
+          <w:color w:val="d9bb73"/>
+          <w:sz w:val="26"/>
+          <w:szCs w:val="26"/>
+          <w:shd w:val="clear" w:color="auto" w:fill="282f33"/>
+          <w:rtl w:val="0"/>
+        </w:rPr>
+        <w:t>Jokes</w:t>
+      </w:r>
+    </w:p>
+    <w:p>
+      <w:pPr>
+        <w:pStyle w:val="Default"/>
+        <w:bidi w:val="0"/>
+        <w:spacing w:line="400" w:lineRule="atLeast"/>
+        <w:ind w:left="0" w:right="0" w:firstLine="0"/>
+        <w:jc w:val="left"/>
+        <w:rPr>
+          <w:rFonts w:ascii="Times" w:cs="Times" w:hAnsi="Times" w:eastAsia="Times"/>
+          <w:color w:val="d4d4d4"/>
+          <w:sz w:val="26"/>
+          <w:szCs w:val="26"/>
+          <w:shd w:val="clear" w:color="auto" w:fill="ffffff"/>
+          <w:rtl w:val="0"/>
+        </w:rPr>
+      </w:pPr>
+      <w:r>
+        <w:rPr>
+          <w:rFonts w:ascii="Times" w:hAnsi="Times"/>
+          <w:color w:val="d4d4d4"/>
+          <w:sz w:val="26"/>
+          <w:szCs w:val="26"/>
+          <w:shd w:val="clear" w:color="auto" w:fill="282f33"/>
+          <w:rtl w:val="0"/>
+        </w:rPr>
+        <w:t xml:space="preserve">        </w:t>
+      </w:r>
+      <w:r>
+        <w:rPr>
+          <w:rFonts w:ascii="Times" w:hAnsi="Times"/>
+          <w:color w:val="a7c9de"/>
+          <w:sz w:val="26"/>
+          <w:szCs w:val="26"/>
+          <w:shd w:val="clear" w:color="auto" w:fill="282f33"/>
+          <w:rtl w:val="0"/>
+        </w:rPr>
+        <w:t>hahaha</w:t>
+      </w:r>
+      <w:r>
+        <w:rPr>
+          <w:rFonts w:ascii="Times" w:hAnsi="Times"/>
+          <w:color w:val="d4d4d4"/>
+          <w:sz w:val="26"/>
+          <w:szCs w:val="26"/>
+          <w:shd w:val="clear" w:color="auto" w:fill="282f33"/>
+          <w:rtl w:val="0"/>
+        </w:rPr>
+        <w:t xml:space="preserve"> </w:t>
+      </w:r>
+      <w:r>
+        <w:rPr>
+          <w:rFonts w:ascii="Times" w:hAnsi="Times"/>
+          <w:color w:val="dcdcdc"/>
+          <w:sz w:val="26"/>
+          <w:szCs w:val="26"/>
+          <w:shd w:val="clear" w:color="auto" w:fill="282f33"/>
+          <w:rtl w:val="0"/>
+        </w:rPr>
+        <w:t>=</w:t>
+      </w:r>
+      <w:r>
+        <w:rPr>
+          <w:rFonts w:ascii="Times" w:hAnsi="Times"/>
+          <w:color w:val="d4d4d4"/>
+          <w:sz w:val="26"/>
+          <w:szCs w:val="26"/>
+          <w:shd w:val="clear" w:color="auto" w:fill="282f33"/>
+          <w:rtl w:val="0"/>
+        </w:rPr>
+        <w:t xml:space="preserve"> </w:t>
+      </w:r>
+      <w:r>
+        <w:rPr>
+          <w:rFonts w:ascii="Times" w:hAnsi="Times"/>
+          <w:color w:val="dcdcdc"/>
+          <w:sz w:val="26"/>
+          <w:szCs w:val="26"/>
+          <w:shd w:val="clear" w:color="auto" w:fill="282f33"/>
+          <w:rtl w:val="0"/>
+        </w:rPr>
+        <w:t>{</w:t>
+      </w:r>
+      <w:r>
+        <w:rPr>
+          <w:rFonts w:ascii="Times" w:hAnsi="Times"/>
+          <w:color w:val="d4d4d4"/>
+          <w:sz w:val="26"/>
+          <w:szCs w:val="26"/>
+          <w:shd w:val="clear" w:color="auto" w:fill="282f33"/>
+          <w:rtl w:val="0"/>
+        </w:rPr>
+        <w:t>{</w:t>
+      </w:r>
+      <w:r>
+        <w:rPr>
+          <w:rFonts w:ascii="Times" w:hAnsi="Times"/>
+          <w:color w:val="a7c9de"/>
+          <w:sz w:val="26"/>
+          <w:szCs w:val="26"/>
+          <w:shd w:val="clear" w:color="auto" w:fill="282f33"/>
+          <w:rtl w:val="0"/>
+          <w:lang w:val="fr-FR"/>
+        </w:rPr>
+        <w:t>question</w:t>
+      </w:r>
+      <w:r>
+        <w:rPr>
+          <w:rFonts w:ascii="Times" w:hAnsi="Times"/>
+          <w:color w:val="dcdcdc"/>
+          <w:sz w:val="26"/>
+          <w:szCs w:val="26"/>
+          <w:shd w:val="clear" w:color="auto" w:fill="282f33"/>
+          <w:rtl w:val="0"/>
+        </w:rPr>
+        <w:t>:</w:t>
+      </w:r>
+      <w:r>
+        <w:rPr>
+          <w:rFonts w:ascii="Times" w:hAnsi="Times"/>
+          <w:color w:val="d4d4d4"/>
+          <w:sz w:val="26"/>
+          <w:szCs w:val="26"/>
+          <w:shd w:val="clear" w:color="auto" w:fill="282f33"/>
+          <w:rtl w:val="0"/>
+        </w:rPr>
+        <w:t xml:space="preserve"> </w:t>
+      </w:r>
+      <w:r>
+        <w:rPr>
+          <w:rFonts w:ascii="Times" w:hAnsi="Times"/>
+          <w:color w:val="7da4b7"/>
+          <w:sz w:val="26"/>
+          <w:szCs w:val="26"/>
+          <w:shd w:val="clear" w:color="auto" w:fill="282f33"/>
+          <w:rtl w:val="0"/>
+          <w:lang w:val="en-US"/>
+        </w:rPr>
+        <w:t>"question number two"</w:t>
+      </w:r>
+      <w:r>
+        <w:rPr>
+          <w:rFonts w:ascii="Times" w:hAnsi="Times"/>
+          <w:color w:val="dcdcdc"/>
+          <w:sz w:val="26"/>
+          <w:szCs w:val="26"/>
+          <w:shd w:val="clear" w:color="auto" w:fill="282f33"/>
+          <w:rtl w:val="0"/>
+        </w:rPr>
+        <w:t>,</w:t>
+      </w:r>
+      <w:r>
+        <w:rPr>
+          <w:rFonts w:ascii="Times" w:hAnsi="Times"/>
+          <w:color w:val="d4d4d4"/>
+          <w:sz w:val="26"/>
+          <w:szCs w:val="26"/>
+          <w:shd w:val="clear" w:color="auto" w:fill="282f33"/>
+          <w:rtl w:val="0"/>
+        </w:rPr>
+        <w:t xml:space="preserve"> </w:t>
+      </w:r>
+      <w:r>
+        <w:rPr>
+          <w:rFonts w:ascii="Times" w:hAnsi="Times"/>
+          <w:color w:val="a7c9de"/>
+          <w:sz w:val="26"/>
+          <w:szCs w:val="26"/>
+          <w:shd w:val="clear" w:color="auto" w:fill="282f33"/>
+          <w:rtl w:val="0"/>
+          <w:lang w:val="en-US"/>
+        </w:rPr>
+        <w:t>answer</w:t>
+      </w:r>
+      <w:r>
+        <w:rPr>
+          <w:rFonts w:ascii="Times" w:hAnsi="Times"/>
+          <w:color w:val="dcdcdc"/>
+          <w:sz w:val="26"/>
+          <w:szCs w:val="26"/>
+          <w:shd w:val="clear" w:color="auto" w:fill="282f33"/>
+          <w:rtl w:val="0"/>
+        </w:rPr>
+        <w:t>:</w:t>
+      </w:r>
+      <w:r>
+        <w:rPr>
+          <w:rFonts w:ascii="Times" w:hAnsi="Times"/>
+          <w:color w:val="d4d4d4"/>
+          <w:sz w:val="26"/>
+          <w:szCs w:val="26"/>
+          <w:shd w:val="clear" w:color="auto" w:fill="282f33"/>
+          <w:rtl w:val="0"/>
+        </w:rPr>
+        <w:t xml:space="preserve"> </w:t>
+      </w:r>
+      <w:r>
+        <w:rPr>
+          <w:rFonts w:ascii="Times" w:hAnsi="Times"/>
+          <w:color w:val="7da4b7"/>
+          <w:sz w:val="26"/>
+          <w:szCs w:val="26"/>
+          <w:shd w:val="clear" w:color="auto" w:fill="282f33"/>
+          <w:rtl w:val="0"/>
+          <w:lang w:val="en-US"/>
+        </w:rPr>
+        <w:t>"here's an answer"</w:t>
+      </w:r>
+      <w:r>
+        <w:rPr>
+          <w:rFonts w:ascii="Times" w:hAnsi="Times"/>
+          <w:color w:val="dcdcdc"/>
+          <w:sz w:val="26"/>
+          <w:szCs w:val="26"/>
+          <w:shd w:val="clear" w:color="auto" w:fill="282f33"/>
+          <w:rtl w:val="0"/>
+        </w:rPr>
+        <w:t>}</w:t>
+      </w:r>
+      <w:r>
+        <w:rPr>
+          <w:rFonts w:ascii="Times" w:hAnsi="Times"/>
+          <w:color w:val="d4d4d4"/>
+          <w:sz w:val="26"/>
+          <w:szCs w:val="26"/>
+          <w:shd w:val="clear" w:color="auto" w:fill="282f33"/>
+          <w:rtl w:val="0"/>
+        </w:rPr>
+        <w:t>}</w:t>
+      </w:r>
+    </w:p>
+    <w:p>
+      <w:pPr>
+        <w:pStyle w:val="Default"/>
+        <w:bidi w:val="0"/>
+        <w:spacing w:line="400" w:lineRule="atLeast"/>
+        <w:ind w:left="0" w:right="0" w:firstLine="0"/>
+        <w:jc w:val="left"/>
+        <w:rPr>
+          <w:rFonts w:ascii="Times" w:cs="Times" w:hAnsi="Times" w:eastAsia="Times"/>
+          <w:color w:val="d4d4d4"/>
+          <w:sz w:val="26"/>
+          <w:szCs w:val="26"/>
+          <w:shd w:val="clear" w:color="auto" w:fill="ffffff"/>
+          <w:rtl w:val="0"/>
+        </w:rPr>
+      </w:pPr>
+      <w:r>
+        <w:rPr>
+          <w:rFonts w:ascii="Times" w:hAnsi="Times"/>
+          <w:color w:val="d4d4d4"/>
+          <w:sz w:val="26"/>
+          <w:szCs w:val="26"/>
+          <w:shd w:val="clear" w:color="auto" w:fill="282f33"/>
+          <w:rtl w:val="0"/>
+        </w:rPr>
+        <w:t xml:space="preserve">        </w:t>
+      </w:r>
+      <w:r>
+        <w:rPr>
+          <w:rFonts w:ascii="Times" w:hAnsi="Times"/>
+          <w:color w:val="dcdcdc"/>
+          <w:sz w:val="26"/>
+          <w:szCs w:val="26"/>
+          <w:shd w:val="clear" w:color="auto" w:fill="282f33"/>
+          <w:rtl w:val="0"/>
+        </w:rPr>
+        <w:t>/&gt;</w:t>
+      </w:r>
+    </w:p>
+    <w:p>
+      <w:pPr>
+        <w:pStyle w:val="Default"/>
+        <w:bidi w:val="0"/>
+        <w:spacing w:line="400" w:lineRule="atLeast"/>
+        <w:ind w:left="0" w:right="0" w:firstLine="0"/>
+        <w:jc w:val="left"/>
+        <w:rPr>
+          <w:rFonts w:ascii="Times" w:cs="Times" w:hAnsi="Times" w:eastAsia="Times"/>
+          <w:color w:val="d4d4d4"/>
+          <w:sz w:val="26"/>
+          <w:szCs w:val="26"/>
+          <w:shd w:val="clear" w:color="auto" w:fill="ffffff"/>
+          <w:rtl w:val="0"/>
+        </w:rPr>
+      </w:pPr>
+      <w:r>
+        <w:rPr>
+          <w:rFonts w:ascii="Times" w:hAnsi="Times"/>
+          <w:color w:val="d4d4d4"/>
+          <w:sz w:val="26"/>
+          <w:szCs w:val="26"/>
+          <w:shd w:val="clear" w:color="auto" w:fill="282f33"/>
+          <w:rtl w:val="0"/>
+        </w:rPr>
+        <w:t xml:space="preserve">        &lt;</w:t>
+      </w:r>
+      <w:r>
+        <w:rPr>
+          <w:rFonts w:ascii="Times" w:hAnsi="Times"/>
+          <w:color w:val="d9bb73"/>
+          <w:sz w:val="26"/>
+          <w:szCs w:val="26"/>
+          <w:shd w:val="clear" w:color="auto" w:fill="282f33"/>
+          <w:rtl w:val="0"/>
+        </w:rPr>
+        <w:t>Jokes</w:t>
+      </w:r>
+    </w:p>
+    <w:p>
+      <w:pPr>
+        <w:pStyle w:val="Default"/>
+        <w:bidi w:val="0"/>
+        <w:spacing w:line="400" w:lineRule="atLeast"/>
+        <w:ind w:left="0" w:right="0" w:firstLine="0"/>
+        <w:jc w:val="left"/>
+        <w:rPr>
+          <w:rFonts w:ascii="Times" w:cs="Times" w:hAnsi="Times" w:eastAsia="Times"/>
+          <w:color w:val="d4d4d4"/>
+          <w:sz w:val="26"/>
+          <w:szCs w:val="26"/>
+          <w:shd w:val="clear" w:color="auto" w:fill="ffffff"/>
+          <w:rtl w:val="0"/>
+        </w:rPr>
+      </w:pPr>
+      <w:r>
+        <w:rPr>
+          <w:rFonts w:ascii="Times" w:hAnsi="Times"/>
+          <w:color w:val="d4d4d4"/>
+          <w:sz w:val="26"/>
+          <w:szCs w:val="26"/>
+          <w:shd w:val="clear" w:color="auto" w:fill="282f33"/>
+          <w:rtl w:val="0"/>
+        </w:rPr>
+        <w:t xml:space="preserve">        </w:t>
+      </w:r>
+      <w:r>
+        <w:rPr>
+          <w:rFonts w:ascii="Times" w:hAnsi="Times"/>
+          <w:color w:val="a7c9de"/>
+          <w:sz w:val="26"/>
+          <w:szCs w:val="26"/>
+          <w:shd w:val="clear" w:color="auto" w:fill="282f33"/>
+          <w:rtl w:val="0"/>
+        </w:rPr>
+        <w:t>hahaha</w:t>
+      </w:r>
+      <w:r>
+        <w:rPr>
+          <w:rFonts w:ascii="Times" w:hAnsi="Times"/>
+          <w:color w:val="d4d4d4"/>
+          <w:sz w:val="26"/>
+          <w:szCs w:val="26"/>
+          <w:shd w:val="clear" w:color="auto" w:fill="282f33"/>
+          <w:rtl w:val="0"/>
+        </w:rPr>
+        <w:t xml:space="preserve"> </w:t>
+      </w:r>
+      <w:r>
+        <w:rPr>
+          <w:rFonts w:ascii="Times" w:hAnsi="Times"/>
+          <w:color w:val="dcdcdc"/>
+          <w:sz w:val="26"/>
+          <w:szCs w:val="26"/>
+          <w:shd w:val="clear" w:color="auto" w:fill="282f33"/>
+          <w:rtl w:val="0"/>
+        </w:rPr>
+        <w:t>=</w:t>
+      </w:r>
+      <w:r>
+        <w:rPr>
+          <w:rFonts w:ascii="Times" w:hAnsi="Times"/>
+          <w:color w:val="d4d4d4"/>
+          <w:sz w:val="26"/>
+          <w:szCs w:val="26"/>
+          <w:shd w:val="clear" w:color="auto" w:fill="282f33"/>
+          <w:rtl w:val="0"/>
+        </w:rPr>
+        <w:t xml:space="preserve"> </w:t>
+      </w:r>
+      <w:r>
+        <w:rPr>
+          <w:rFonts w:ascii="Times" w:hAnsi="Times"/>
+          <w:color w:val="dcdcdc"/>
+          <w:sz w:val="26"/>
+          <w:szCs w:val="26"/>
+          <w:shd w:val="clear" w:color="auto" w:fill="282f33"/>
+          <w:rtl w:val="0"/>
+        </w:rPr>
+        <w:t>{</w:t>
+      </w:r>
+      <w:r>
+        <w:rPr>
+          <w:rFonts w:ascii="Times" w:hAnsi="Times"/>
+          <w:color w:val="d4d4d4"/>
+          <w:sz w:val="26"/>
+          <w:szCs w:val="26"/>
+          <w:shd w:val="clear" w:color="auto" w:fill="282f33"/>
+          <w:rtl w:val="0"/>
+        </w:rPr>
+        <w:t>{</w:t>
+      </w:r>
+      <w:r>
+        <w:rPr>
+          <w:rFonts w:ascii="Times" w:hAnsi="Times"/>
+          <w:color w:val="a7c9de"/>
+          <w:sz w:val="26"/>
+          <w:szCs w:val="26"/>
+          <w:shd w:val="clear" w:color="auto" w:fill="282f33"/>
+          <w:rtl w:val="0"/>
+          <w:lang w:val="fr-FR"/>
+        </w:rPr>
+        <w:t>question</w:t>
+      </w:r>
+      <w:r>
+        <w:rPr>
+          <w:rFonts w:ascii="Times" w:hAnsi="Times"/>
+          <w:color w:val="dcdcdc"/>
+          <w:sz w:val="26"/>
+          <w:szCs w:val="26"/>
+          <w:shd w:val="clear" w:color="auto" w:fill="282f33"/>
+          <w:rtl w:val="0"/>
+        </w:rPr>
+        <w:t>:</w:t>
+      </w:r>
+      <w:r>
+        <w:rPr>
+          <w:rFonts w:ascii="Times" w:hAnsi="Times"/>
+          <w:color w:val="d4d4d4"/>
+          <w:sz w:val="26"/>
+          <w:szCs w:val="26"/>
+          <w:shd w:val="clear" w:color="auto" w:fill="282f33"/>
+          <w:rtl w:val="0"/>
+        </w:rPr>
+        <w:t xml:space="preserve"> </w:t>
+      </w:r>
+      <w:r>
+        <w:rPr>
+          <w:rFonts w:ascii="Times" w:hAnsi="Times"/>
+          <w:color w:val="7da4b7"/>
+          <w:sz w:val="26"/>
+          <w:szCs w:val="26"/>
+          <w:shd w:val="clear" w:color="auto" w:fill="282f33"/>
+          <w:rtl w:val="0"/>
+          <w:lang w:val="en-US"/>
+        </w:rPr>
+        <w:t>"question number three"</w:t>
+      </w:r>
+      <w:r>
+        <w:rPr>
+          <w:rFonts w:ascii="Times" w:hAnsi="Times"/>
+          <w:color w:val="dcdcdc"/>
+          <w:sz w:val="26"/>
+          <w:szCs w:val="26"/>
+          <w:shd w:val="clear" w:color="auto" w:fill="282f33"/>
+          <w:rtl w:val="0"/>
+        </w:rPr>
+        <w:t>,</w:t>
+      </w:r>
+      <w:r>
+        <w:rPr>
+          <w:rFonts w:ascii="Times" w:hAnsi="Times"/>
+          <w:color w:val="d4d4d4"/>
+          <w:sz w:val="26"/>
+          <w:szCs w:val="26"/>
+          <w:shd w:val="clear" w:color="auto" w:fill="282f33"/>
+          <w:rtl w:val="0"/>
+        </w:rPr>
+        <w:t xml:space="preserve"> </w:t>
+      </w:r>
+      <w:r>
+        <w:rPr>
+          <w:rFonts w:ascii="Times" w:hAnsi="Times"/>
+          <w:color w:val="a7c9de"/>
+          <w:sz w:val="26"/>
+          <w:szCs w:val="26"/>
+          <w:shd w:val="clear" w:color="auto" w:fill="282f33"/>
+          <w:rtl w:val="0"/>
+          <w:lang w:val="en-US"/>
+        </w:rPr>
+        <w:t>answer</w:t>
+      </w:r>
+      <w:r>
+        <w:rPr>
+          <w:rFonts w:ascii="Times" w:hAnsi="Times"/>
+          <w:color w:val="dcdcdc"/>
+          <w:sz w:val="26"/>
+          <w:szCs w:val="26"/>
+          <w:shd w:val="clear" w:color="auto" w:fill="282f33"/>
+          <w:rtl w:val="0"/>
+        </w:rPr>
+        <w:t>:</w:t>
+      </w:r>
+      <w:r>
+        <w:rPr>
+          <w:rFonts w:ascii="Times" w:hAnsi="Times"/>
+          <w:color w:val="d4d4d4"/>
+          <w:sz w:val="26"/>
+          <w:szCs w:val="26"/>
+          <w:shd w:val="clear" w:color="auto" w:fill="282f33"/>
+          <w:rtl w:val="0"/>
+        </w:rPr>
+        <w:t xml:space="preserve"> </w:t>
+      </w:r>
+      <w:r>
+        <w:rPr>
+          <w:rFonts w:ascii="Times" w:hAnsi="Times"/>
+          <w:color w:val="7da4b7"/>
+          <w:sz w:val="26"/>
+          <w:szCs w:val="26"/>
+          <w:shd w:val="clear" w:color="auto" w:fill="282f33"/>
+          <w:rtl w:val="0"/>
+          <w:lang w:val="en-US"/>
+        </w:rPr>
+        <w:t>"here's another answer"</w:t>
+      </w:r>
+      <w:r>
+        <w:rPr>
+          <w:rFonts w:ascii="Times" w:hAnsi="Times"/>
+          <w:color w:val="dcdcdc"/>
+          <w:sz w:val="26"/>
+          <w:szCs w:val="26"/>
+          <w:shd w:val="clear" w:color="auto" w:fill="282f33"/>
+          <w:rtl w:val="0"/>
+        </w:rPr>
+        <w:t>}</w:t>
+      </w:r>
+      <w:r>
+        <w:rPr>
+          <w:rFonts w:ascii="Times" w:hAnsi="Times"/>
+          <w:color w:val="d4d4d4"/>
+          <w:sz w:val="26"/>
+          <w:szCs w:val="26"/>
+          <w:shd w:val="clear" w:color="auto" w:fill="282f33"/>
+          <w:rtl w:val="0"/>
+        </w:rPr>
+        <w:t>}</w:t>
+      </w:r>
+    </w:p>
+    <w:p>
+      <w:pPr>
+        <w:pStyle w:val="Default"/>
+        <w:bidi w:val="0"/>
+        <w:spacing w:line="400" w:lineRule="atLeast"/>
+        <w:ind w:left="0" w:right="0" w:firstLine="0"/>
+        <w:jc w:val="left"/>
+        <w:rPr>
+          <w:rFonts w:ascii="Times" w:cs="Times" w:hAnsi="Times" w:eastAsia="Times"/>
+          <w:color w:val="d4d4d4"/>
+          <w:sz w:val="26"/>
+          <w:szCs w:val="26"/>
+          <w:shd w:val="clear" w:color="auto" w:fill="ffffff"/>
+          <w:rtl w:val="0"/>
+        </w:rPr>
+      </w:pPr>
+      <w:r>
+        <w:rPr>
+          <w:rFonts w:ascii="Times" w:hAnsi="Times"/>
+          <w:color w:val="d4d4d4"/>
+          <w:sz w:val="26"/>
+          <w:szCs w:val="26"/>
+          <w:shd w:val="clear" w:color="auto" w:fill="282f33"/>
+          <w:rtl w:val="0"/>
+        </w:rPr>
+        <w:t xml:space="preserve">        </w:t>
+      </w:r>
+      <w:r>
+        <w:rPr>
+          <w:rFonts w:ascii="Times" w:hAnsi="Times"/>
+          <w:color w:val="dcdcdc"/>
+          <w:sz w:val="26"/>
+          <w:szCs w:val="26"/>
+          <w:shd w:val="clear" w:color="auto" w:fill="282f33"/>
+          <w:rtl w:val="0"/>
+        </w:rPr>
+        <w:t>/&gt;</w:t>
+      </w:r>
+    </w:p>
+    <w:p>
+      <w:pPr>
+        <w:pStyle w:val="Default"/>
+        <w:bidi w:val="0"/>
+        <w:spacing w:line="400" w:lineRule="atLeast"/>
+        <w:ind w:left="0" w:right="0" w:firstLine="0"/>
+        <w:jc w:val="left"/>
+        <w:rPr>
+          <w:rFonts w:ascii="Times" w:cs="Times" w:hAnsi="Times" w:eastAsia="Times"/>
+          <w:color w:val="d4d4d4"/>
+          <w:sz w:val="26"/>
+          <w:szCs w:val="26"/>
+          <w:shd w:val="clear" w:color="auto" w:fill="ffffff"/>
+          <w:rtl w:val="0"/>
+        </w:rPr>
+      </w:pPr>
+      <w:r>
+        <w:rPr>
+          <w:rFonts w:ascii="Times" w:hAnsi="Times"/>
+          <w:color w:val="d4d4d4"/>
+          <w:sz w:val="26"/>
+          <w:szCs w:val="26"/>
+          <w:shd w:val="clear" w:color="auto" w:fill="282f33"/>
+          <w:rtl w:val="0"/>
+        </w:rPr>
+        <w:t xml:space="preserve">        &lt;</w:t>
+      </w:r>
+      <w:r>
+        <w:rPr>
+          <w:rFonts w:ascii="Times" w:hAnsi="Times"/>
+          <w:color w:val="d9bb73"/>
+          <w:sz w:val="26"/>
+          <w:szCs w:val="26"/>
+          <w:shd w:val="clear" w:color="auto" w:fill="282f33"/>
+          <w:rtl w:val="0"/>
+        </w:rPr>
+        <w:t>Jokes</w:t>
+      </w:r>
+    </w:p>
+    <w:p>
+      <w:pPr>
+        <w:pStyle w:val="Default"/>
+        <w:bidi w:val="0"/>
+        <w:spacing w:line="400" w:lineRule="atLeast"/>
+        <w:ind w:left="0" w:right="0" w:firstLine="0"/>
+        <w:jc w:val="left"/>
+        <w:rPr>
+          <w:rFonts w:ascii="Times" w:cs="Times" w:hAnsi="Times" w:eastAsia="Times"/>
+          <w:color w:val="d4d4d4"/>
+          <w:sz w:val="26"/>
+          <w:szCs w:val="26"/>
+          <w:shd w:val="clear" w:color="auto" w:fill="ffffff"/>
+          <w:rtl w:val="0"/>
+        </w:rPr>
+      </w:pPr>
+      <w:r>
+        <w:rPr>
+          <w:rFonts w:ascii="Times" w:hAnsi="Times"/>
+          <w:color w:val="d4d4d4"/>
+          <w:sz w:val="26"/>
+          <w:szCs w:val="26"/>
+          <w:shd w:val="clear" w:color="auto" w:fill="282f33"/>
+          <w:rtl w:val="0"/>
+        </w:rPr>
+        <w:t xml:space="preserve">        </w:t>
+      </w:r>
+      <w:r>
+        <w:rPr>
+          <w:rFonts w:ascii="Times" w:hAnsi="Times"/>
+          <w:color w:val="a7c9de"/>
+          <w:sz w:val="26"/>
+          <w:szCs w:val="26"/>
+          <w:shd w:val="clear" w:color="auto" w:fill="282f33"/>
+          <w:rtl w:val="0"/>
+        </w:rPr>
+        <w:t>hahaha</w:t>
+      </w:r>
+      <w:r>
+        <w:rPr>
+          <w:rFonts w:ascii="Times" w:hAnsi="Times"/>
+          <w:color w:val="d4d4d4"/>
+          <w:sz w:val="26"/>
+          <w:szCs w:val="26"/>
+          <w:shd w:val="clear" w:color="auto" w:fill="282f33"/>
+          <w:rtl w:val="0"/>
+        </w:rPr>
+        <w:t xml:space="preserve"> </w:t>
+      </w:r>
+      <w:r>
+        <w:rPr>
+          <w:rFonts w:ascii="Times" w:hAnsi="Times"/>
+          <w:color w:val="dcdcdc"/>
+          <w:sz w:val="26"/>
+          <w:szCs w:val="26"/>
+          <w:shd w:val="clear" w:color="auto" w:fill="282f33"/>
+          <w:rtl w:val="0"/>
+        </w:rPr>
+        <w:t>=</w:t>
+      </w:r>
+      <w:r>
+        <w:rPr>
+          <w:rFonts w:ascii="Times" w:hAnsi="Times"/>
+          <w:color w:val="d4d4d4"/>
+          <w:sz w:val="26"/>
+          <w:szCs w:val="26"/>
+          <w:shd w:val="clear" w:color="auto" w:fill="282f33"/>
+          <w:rtl w:val="0"/>
+        </w:rPr>
+        <w:t xml:space="preserve"> </w:t>
+      </w:r>
+      <w:r>
+        <w:rPr>
+          <w:rFonts w:ascii="Times" w:hAnsi="Times"/>
+          <w:color w:val="dcdcdc"/>
+          <w:sz w:val="26"/>
+          <w:szCs w:val="26"/>
+          <w:shd w:val="clear" w:color="auto" w:fill="282f33"/>
+          <w:rtl w:val="0"/>
+        </w:rPr>
+        <w:t>{</w:t>
+      </w:r>
+      <w:r>
+        <w:rPr>
+          <w:rFonts w:ascii="Times" w:hAnsi="Times"/>
+          <w:color w:val="d4d4d4"/>
+          <w:sz w:val="26"/>
+          <w:szCs w:val="26"/>
+          <w:shd w:val="clear" w:color="auto" w:fill="282f33"/>
+          <w:rtl w:val="0"/>
+        </w:rPr>
+        <w:t>{</w:t>
+      </w:r>
+      <w:r>
+        <w:rPr>
+          <w:rFonts w:ascii="Times" w:hAnsi="Times"/>
+          <w:color w:val="a7c9de"/>
+          <w:sz w:val="26"/>
+          <w:szCs w:val="26"/>
+          <w:shd w:val="clear" w:color="auto" w:fill="282f33"/>
+          <w:rtl w:val="0"/>
+          <w:lang w:val="fr-FR"/>
+        </w:rPr>
+        <w:t>question</w:t>
+      </w:r>
+      <w:r>
+        <w:rPr>
+          <w:rFonts w:ascii="Times" w:hAnsi="Times"/>
+          <w:color w:val="dcdcdc"/>
+          <w:sz w:val="26"/>
+          <w:szCs w:val="26"/>
+          <w:shd w:val="clear" w:color="auto" w:fill="282f33"/>
+          <w:rtl w:val="0"/>
+        </w:rPr>
+        <w:t>:</w:t>
+      </w:r>
+      <w:r>
+        <w:rPr>
+          <w:rFonts w:ascii="Times" w:hAnsi="Times"/>
+          <w:color w:val="d4d4d4"/>
+          <w:sz w:val="26"/>
+          <w:szCs w:val="26"/>
+          <w:shd w:val="clear" w:color="auto" w:fill="282f33"/>
+          <w:rtl w:val="0"/>
+        </w:rPr>
+        <w:t xml:space="preserve"> </w:t>
+      </w:r>
+      <w:r>
+        <w:rPr>
+          <w:rFonts w:ascii="Times" w:hAnsi="Times"/>
+          <w:color w:val="7da4b7"/>
+          <w:sz w:val="26"/>
+          <w:szCs w:val="26"/>
+          <w:shd w:val="clear" w:color="auto" w:fill="282f33"/>
+          <w:rtl w:val="0"/>
+          <w:lang w:val="en-US"/>
+        </w:rPr>
+        <w:t>"angry question?"</w:t>
+      </w:r>
+      <w:r>
+        <w:rPr>
+          <w:rFonts w:ascii="Times" w:hAnsi="Times"/>
+          <w:color w:val="dcdcdc"/>
+          <w:sz w:val="26"/>
+          <w:szCs w:val="26"/>
+          <w:shd w:val="clear" w:color="auto" w:fill="282f33"/>
+          <w:rtl w:val="0"/>
+        </w:rPr>
+        <w:t>,</w:t>
+      </w:r>
+      <w:r>
+        <w:rPr>
+          <w:rFonts w:ascii="Times" w:hAnsi="Times"/>
+          <w:color w:val="d4d4d4"/>
+          <w:sz w:val="26"/>
+          <w:szCs w:val="26"/>
+          <w:shd w:val="clear" w:color="auto" w:fill="282f33"/>
+          <w:rtl w:val="0"/>
+        </w:rPr>
+        <w:t xml:space="preserve"> </w:t>
+      </w:r>
+      <w:r>
+        <w:rPr>
+          <w:rFonts w:ascii="Times" w:hAnsi="Times"/>
+          <w:color w:val="a7c9de"/>
+          <w:sz w:val="26"/>
+          <w:szCs w:val="26"/>
+          <w:shd w:val="clear" w:color="auto" w:fill="282f33"/>
+          <w:rtl w:val="0"/>
+          <w:lang w:val="en-US"/>
+        </w:rPr>
+        <w:t>answer</w:t>
+      </w:r>
+      <w:r>
+        <w:rPr>
+          <w:rFonts w:ascii="Times" w:hAnsi="Times"/>
+          <w:color w:val="dcdcdc"/>
+          <w:sz w:val="26"/>
+          <w:szCs w:val="26"/>
+          <w:shd w:val="clear" w:color="auto" w:fill="282f33"/>
+          <w:rtl w:val="0"/>
+        </w:rPr>
+        <w:t>:</w:t>
+      </w:r>
+      <w:r>
+        <w:rPr>
+          <w:rFonts w:ascii="Times" w:hAnsi="Times"/>
+          <w:color w:val="d4d4d4"/>
+          <w:sz w:val="26"/>
+          <w:szCs w:val="26"/>
+          <w:shd w:val="clear" w:color="auto" w:fill="282f33"/>
+          <w:rtl w:val="0"/>
+        </w:rPr>
+        <w:t xml:space="preserve"> </w:t>
+      </w:r>
+      <w:r>
+        <w:rPr>
+          <w:rFonts w:ascii="Times" w:hAnsi="Times"/>
+          <w:color w:val="7da4b7"/>
+          <w:sz w:val="26"/>
+          <w:szCs w:val="26"/>
+          <w:shd w:val="clear" w:color="auto" w:fill="282f33"/>
+          <w:rtl w:val="0"/>
+          <w:lang w:val="en-US"/>
+        </w:rPr>
+        <w:t>"emotionless answer"</w:t>
+      </w:r>
+      <w:r>
+        <w:rPr>
+          <w:rFonts w:ascii="Times" w:hAnsi="Times"/>
+          <w:color w:val="dcdcdc"/>
+          <w:sz w:val="26"/>
+          <w:szCs w:val="26"/>
+          <w:shd w:val="clear" w:color="auto" w:fill="282f33"/>
+          <w:rtl w:val="0"/>
+        </w:rPr>
+        <w:t>}</w:t>
+      </w:r>
+      <w:r>
+        <w:rPr>
+          <w:rFonts w:ascii="Times" w:hAnsi="Times"/>
+          <w:color w:val="d4d4d4"/>
+          <w:sz w:val="26"/>
+          <w:szCs w:val="26"/>
+          <w:shd w:val="clear" w:color="auto" w:fill="282f33"/>
+          <w:rtl w:val="0"/>
+        </w:rPr>
+        <w:t>}</w:t>
+      </w:r>
+    </w:p>
+    <w:p>
+      <w:pPr>
+        <w:pStyle w:val="Default"/>
+        <w:bidi w:val="0"/>
+        <w:spacing w:line="400" w:lineRule="atLeast"/>
+        <w:ind w:left="0" w:right="0" w:firstLine="0"/>
+        <w:jc w:val="left"/>
+        <w:rPr>
+          <w:rFonts w:ascii="Times" w:cs="Times" w:hAnsi="Times" w:eastAsia="Times"/>
+          <w:color w:val="d4d4d4"/>
+          <w:sz w:val="26"/>
+          <w:szCs w:val="26"/>
+          <w:shd w:val="clear" w:color="auto" w:fill="ffffff"/>
+          <w:rtl w:val="0"/>
+        </w:rPr>
+      </w:pPr>
+      <w:r>
+        <w:rPr>
+          <w:rFonts w:ascii="Times" w:hAnsi="Times"/>
+          <w:color w:val="d4d4d4"/>
+          <w:sz w:val="26"/>
+          <w:szCs w:val="26"/>
+          <w:shd w:val="clear" w:color="auto" w:fill="282f33"/>
+          <w:rtl w:val="0"/>
+        </w:rPr>
+        <w:t xml:space="preserve">        </w:t>
+      </w:r>
+      <w:r>
+        <w:rPr>
+          <w:rFonts w:ascii="Times" w:hAnsi="Times"/>
+          <w:color w:val="dcdcdc"/>
+          <w:sz w:val="26"/>
+          <w:szCs w:val="26"/>
+          <w:shd w:val="clear" w:color="auto" w:fill="282f33"/>
+          <w:rtl w:val="0"/>
+        </w:rPr>
+        <w:t>/&gt;</w:t>
+      </w:r>
+    </w:p>
+    <w:p>
+      <w:pPr>
+        <w:pStyle w:val="Default"/>
+        <w:bidi w:val="0"/>
+        <w:spacing w:line="400" w:lineRule="atLeast"/>
+        <w:ind w:left="0" w:right="0" w:firstLine="0"/>
+        <w:jc w:val="left"/>
+        <w:rPr>
+          <w:rFonts w:ascii="Times" w:cs="Times" w:hAnsi="Times" w:eastAsia="Times"/>
+          <w:color w:val="d4d4d4"/>
+          <w:sz w:val="26"/>
+          <w:szCs w:val="26"/>
+          <w:shd w:val="clear" w:color="auto" w:fill="ffffff"/>
+          <w:rtl w:val="0"/>
+        </w:rPr>
+      </w:pPr>
+      <w:r>
+        <w:rPr>
+          <w:rFonts w:ascii="Times" w:hAnsi="Times"/>
+          <w:color w:val="d4d4d4"/>
+          <w:sz w:val="26"/>
+          <w:szCs w:val="26"/>
+          <w:shd w:val="clear" w:color="auto" w:fill="282f33"/>
+          <w:rtl w:val="0"/>
+        </w:rPr>
+        <w:t xml:space="preserve">        </w:t>
+      </w:r>
+      <w:r>
+        <w:rPr>
+          <w:rFonts w:ascii="Times" w:hAnsi="Times"/>
+          <w:color w:val="dcdcdc"/>
+          <w:sz w:val="26"/>
+          <w:szCs w:val="26"/>
+          <w:shd w:val="clear" w:color="auto" w:fill="282f33"/>
+          <w:rtl w:val="0"/>
+        </w:rPr>
+        <w:t>&lt;/</w:t>
+      </w:r>
+      <w:r>
+        <w:rPr>
+          <w:rFonts w:ascii="Times" w:hAnsi="Times"/>
+          <w:color w:val="d9bb73"/>
+          <w:sz w:val="26"/>
+          <w:szCs w:val="26"/>
+          <w:shd w:val="clear" w:color="auto" w:fill="282f33"/>
+          <w:rtl w:val="0"/>
+          <w:lang w:val="it-IT"/>
+        </w:rPr>
+        <w:t>div</w:t>
+      </w:r>
+      <w:r>
+        <w:rPr>
+          <w:rFonts w:ascii="Times" w:hAnsi="Times"/>
+          <w:color w:val="dcdcdc"/>
+          <w:sz w:val="26"/>
+          <w:szCs w:val="26"/>
+          <w:shd w:val="clear" w:color="auto" w:fill="282f33"/>
+          <w:rtl w:val="0"/>
+        </w:rPr>
+        <w:t>&gt;</w:t>
+      </w:r>
+    </w:p>
+    <w:p>
+      <w:pPr>
+        <w:pStyle w:val="Default"/>
+        <w:bidi w:val="0"/>
+        <w:spacing w:line="400" w:lineRule="atLeast"/>
+        <w:ind w:left="0" w:right="0" w:firstLine="0"/>
+        <w:jc w:val="left"/>
+        <w:rPr>
+          <w:rFonts w:ascii="Times" w:cs="Times" w:hAnsi="Times" w:eastAsia="Times"/>
+          <w:color w:val="d4d4d4"/>
+          <w:sz w:val="26"/>
+          <w:szCs w:val="26"/>
+          <w:shd w:val="clear" w:color="auto" w:fill="ffffff"/>
+          <w:rtl w:val="0"/>
+        </w:rPr>
+      </w:pPr>
+      <w:r>
+        <w:rPr>
+          <w:rFonts w:ascii="Times" w:hAnsi="Times"/>
+          <w:color w:val="d4d4d4"/>
+          <w:sz w:val="26"/>
+          <w:szCs w:val="26"/>
+          <w:shd w:val="clear" w:color="auto" w:fill="282f33"/>
+          <w:rtl w:val="0"/>
+        </w:rPr>
+        <w:t xml:space="preserve">    )</w:t>
+      </w:r>
+    </w:p>
+    <w:p>
+      <w:pPr>
+        <w:pStyle w:val="Default"/>
+        <w:bidi w:val="0"/>
+        <w:spacing w:line="400" w:lineRule="atLeast"/>
+        <w:ind w:left="0" w:right="0" w:firstLine="0"/>
+        <w:jc w:val="left"/>
+        <w:rPr>
+          <w:rFonts w:ascii="Times" w:cs="Times" w:hAnsi="Times" w:eastAsia="Times"/>
+          <w:color w:val="d4d4d4"/>
+          <w:sz w:val="26"/>
+          <w:szCs w:val="26"/>
+          <w:shd w:val="clear" w:color="auto" w:fill="ffffff"/>
+          <w:rtl w:val="0"/>
+        </w:rPr>
+      </w:pPr>
+      <w:r>
+        <w:rPr>
+          <w:rFonts w:ascii="Times" w:hAnsi="Times"/>
+          <w:color w:val="d4d4d4"/>
+          <w:sz w:val="26"/>
+          <w:szCs w:val="26"/>
+          <w:shd w:val="clear" w:color="auto" w:fill="282f33"/>
+          <w:rtl w:val="0"/>
+        </w:rPr>
+        <w:t>}</w:t>
+      </w:r>
+    </w:p>
+    <w:p>
+      <w:pPr>
+        <w:pStyle w:val="Default"/>
+        <w:bidi w:val="0"/>
+        <w:spacing w:line="400" w:lineRule="atLeast"/>
+        <w:ind w:left="0" w:right="0" w:firstLine="0"/>
+        <w:jc w:val="left"/>
+        <w:rPr>
+          <w:rFonts w:ascii="Times" w:cs="Times" w:hAnsi="Times" w:eastAsia="Times"/>
+          <w:color w:val="d4d4d4"/>
+          <w:sz w:val="26"/>
+          <w:szCs w:val="26"/>
+          <w:shd w:val="clear" w:color="auto" w:fill="ffffff"/>
+          <w:rtl w:val="0"/>
+        </w:rPr>
+      </w:pPr>
+    </w:p>
+    <w:p>
+      <w:pPr>
+        <w:pStyle w:val="Default"/>
+        <w:bidi w:val="0"/>
+        <w:spacing w:line="400" w:lineRule="atLeast"/>
+        <w:ind w:left="0" w:right="0" w:firstLine="0"/>
+        <w:jc w:val="left"/>
+        <w:rPr>
+          <w:rFonts w:ascii="Times" w:cs="Times" w:hAnsi="Times" w:eastAsia="Times"/>
+          <w:color w:val="d4d4d4"/>
+          <w:sz w:val="26"/>
+          <w:szCs w:val="26"/>
+          <w:shd w:val="clear" w:color="auto" w:fill="ffffff"/>
+          <w:rtl w:val="0"/>
+        </w:rPr>
+      </w:pPr>
+      <w:r>
+        <w:rPr>
+          <w:rFonts w:ascii="Times" w:hAnsi="Times"/>
+          <w:color w:val="ea9b80"/>
+          <w:sz w:val="26"/>
+          <w:szCs w:val="26"/>
+          <w:shd w:val="clear" w:color="auto" w:fill="282f33"/>
+          <w:rtl w:val="0"/>
+          <w:lang w:val="pt-PT"/>
+        </w:rPr>
+        <w:t>export</w:t>
+      </w:r>
+      <w:r>
+        <w:rPr>
+          <w:rFonts w:ascii="Times" w:hAnsi="Times"/>
+          <w:color w:val="d4d4d4"/>
+          <w:sz w:val="26"/>
+          <w:szCs w:val="26"/>
+          <w:shd w:val="clear" w:color="auto" w:fill="282f33"/>
+          <w:rtl w:val="0"/>
+        </w:rPr>
+        <w:t xml:space="preserve"> </w:t>
+      </w:r>
+      <w:r>
+        <w:rPr>
+          <w:rFonts w:ascii="Times" w:hAnsi="Times"/>
+          <w:color w:val="ea9b80"/>
+          <w:sz w:val="26"/>
+          <w:szCs w:val="26"/>
+          <w:shd w:val="clear" w:color="auto" w:fill="282f33"/>
+          <w:rtl w:val="0"/>
+        </w:rPr>
+        <w:t>default</w:t>
+      </w:r>
+      <w:r>
+        <w:rPr>
+          <w:rFonts w:ascii="Times" w:hAnsi="Times"/>
+          <w:color w:val="d4d4d4"/>
+          <w:sz w:val="26"/>
+          <w:szCs w:val="26"/>
+          <w:shd w:val="clear" w:color="auto" w:fill="282f33"/>
+          <w:rtl w:val="0"/>
+        </w:rPr>
+        <w:t xml:space="preserve"> App</w:t>
+      </w:r>
+    </w:p>
+    <w:p>
+      <w:pPr>
+        <w:pStyle w:val="Default"/>
+        <w:bidi w:val="0"/>
+        <w:spacing w:line="400" w:lineRule="atLeast"/>
+        <w:ind w:left="0" w:right="0" w:firstLine="0"/>
+        <w:jc w:val="left"/>
+        <w:rPr>
+          <w:rFonts w:ascii="Times" w:cs="Times" w:hAnsi="Times" w:eastAsia="Times"/>
+          <w:color w:val="d4d4d4"/>
+          <w:sz w:val="26"/>
+          <w:szCs w:val="26"/>
+          <w:shd w:val="clear" w:color="auto" w:fill="ffffff"/>
+          <w:rtl w:val="0"/>
+        </w:rPr>
+      </w:pPr>
+    </w:p>
+    <w:p>
+      <w:pPr>
+        <w:pStyle w:val="Default"/>
+        <w:bidi w:val="0"/>
+        <w:spacing w:line="480" w:lineRule="auto"/>
+        <w:ind w:left="0" w:right="0" w:firstLine="0"/>
+        <w:jc w:val="left"/>
+        <w:rPr>
+          <w:u w:color="000000"/>
+          <w:rtl w:val="0"/>
+          <w:lang w:val="en-US"/>
+        </w:rPr>
+      </w:pPr>
+      <w:r>
+        <w:rPr>
+          <w:u w:color="000000"/>
+          <w:rtl w:val="0"/>
+          <w:lang w:val="en-US"/>
+        </w:rPr>
+        <w:t xml:space="preserve">17:24 </w:t>
+      </w:r>
+      <w:r>
+        <w:rPr>
+          <w:u w:color="000000"/>
+          <w:rtl w:val="0"/>
+          <w:lang w:val="en-US"/>
+        </w:rPr>
+        <w:t xml:space="preserve">— </w:t>
+      </w:r>
+      <w:r>
+        <w:rPr>
+          <w:u w:color="000000"/>
+          <w:rtl w:val="0"/>
+          <w:lang w:val="en-US"/>
+        </w:rPr>
+        <w:t>Are things perfect yet? Of course not. I</w:t>
+      </w:r>
+      <w:r>
+        <w:rPr>
+          <w:u w:color="000000"/>
+          <w:rtl w:val="0"/>
+          <w:lang w:val="en-US"/>
+        </w:rPr>
+        <w:t>’</w:t>
+      </w:r>
+      <w:r>
+        <w:rPr>
+          <w:u w:color="000000"/>
+          <w:rtl w:val="0"/>
+          <w:lang w:val="en-US"/>
+        </w:rPr>
+        <w:t>d like to edit my code so that the question becomes an optional argument. I</w:t>
+      </w:r>
+      <w:r>
+        <w:rPr>
+          <w:u w:color="000000"/>
+          <w:rtl w:val="0"/>
+          <w:lang w:val="en-US"/>
+        </w:rPr>
+        <w:t>’</w:t>
+      </w:r>
+      <w:r>
+        <w:rPr>
+          <w:u w:color="000000"/>
+          <w:rtl w:val="0"/>
+          <w:lang w:val="en-US"/>
+        </w:rPr>
+        <w:t>d also like to add some more styles. With that being said, here</w:t>
+      </w:r>
+      <w:r>
+        <w:rPr>
+          <w:u w:color="000000"/>
+          <w:rtl w:val="0"/>
+          <w:lang w:val="en-US"/>
+        </w:rPr>
+        <w:t>’</w:t>
+      </w:r>
+      <w:r>
+        <w:rPr>
+          <w:u w:color="000000"/>
+          <w:rtl w:val="0"/>
+          <w:lang w:val="en-US"/>
+        </w:rPr>
+        <w:t>s what things look like so far.</w:t>
+      </w:r>
+    </w:p>
+    <w:p>
+      <w:pPr>
+        <w:pStyle w:val="Default"/>
+        <w:bidi w:val="0"/>
+        <w:spacing w:line="480" w:lineRule="auto"/>
+        <w:ind w:left="0" w:right="0" w:firstLine="0"/>
+        <w:jc w:val="left"/>
+        <w:rPr>
+          <w:u w:color="000000"/>
+          <w:rtl w:val="0"/>
+          <w:lang w:val="en-US"/>
+        </w:rPr>
+      </w:pPr>
+    </w:p>
+    <w:p>
+      <w:pPr>
+        <w:pStyle w:val="Default"/>
+        <w:bidi w:val="0"/>
+        <w:spacing w:line="480" w:lineRule="auto"/>
+        <w:ind w:left="0" w:right="0" w:firstLine="0"/>
+        <w:jc w:val="left"/>
+        <w:rPr>
           <w:b w:val="1"/>
           <w:bCs w:val="1"/>
           <w:u w:color="000000"/>
@@ -4236,30 +7769,6 @@
           <w:lang w:val="en-US"/>
         </w:rPr>
       </w:pPr>
-      <w:r>
-        <w:rPr>
-          <w:u w:color="000000"/>
-          <w:rtl w:val="0"/>
-          <w:lang w:val="en-US"/>
-        </w:rPr>
-        <w:t xml:space="preserve">11:13 </w:t>
-      </w:r>
-      <w:r>
-        <w:rPr>
-          <w:u w:color="000000"/>
-          <w:rtl w:val="0"/>
-          <w:lang w:val="en-US"/>
-        </w:rPr>
-        <w:t xml:space="preserve">— </w:t>
-      </w:r>
-      <w:r>
-        <w:rPr>
-          <w:u w:color="000000"/>
-          <w:rtl w:val="0"/>
-          <w:lang w:val="en-US"/>
-        </w:rPr>
-        <w:t>Time to go enjoy the first meal of the day!</w:t>
-      </w:r>
     </w:p>
     <w:p>
       <w:pPr>
@@ -4276,7 +7785,14 @@
           <w:lang w:val="en-US"/>
         </w:rPr>
       </w:pPr>
-      <w:r>
+    </w:p>
+    <w:p>
+      <w:pPr>
+        <w:pStyle w:val="Default"/>
+        <w:bidi w:val="0"/>
+        <w:spacing w:line="480" w:lineRule="auto"/>
+        <w:ind w:left="0" w:right="0" w:firstLine="0"/>
+        <w:jc w:val="left"/>
         <w:rPr>
           <w:b w:val="1"/>
           <w:bCs w:val="1"/>
@@ -4284,9 +7800,387 @@
           <w:rtl w:val="0"/>
           <w:lang w:val="en-US"/>
         </w:rPr>
-        <w:t>Total time spent coding today:</w:t>
-      </w:r>
-      <w:r>
+      </w:pPr>
+    </w:p>
+    <w:p>
+      <w:pPr>
+        <w:pStyle w:val="Default"/>
+        <w:bidi w:val="0"/>
+        <w:spacing w:line="480" w:lineRule="auto"/>
+        <w:ind w:left="0" w:right="0" w:firstLine="0"/>
+        <w:jc w:val="left"/>
+        <w:rPr>
+          <w:u w:color="000000"/>
+          <w:rtl w:val="0"/>
+          <w:lang w:val="en-US"/>
+        </w:rPr>
+      </w:pPr>
+      <w:r>
+        <w:rPr>
+          <w:u w:color="000000"/>
+          <w:rtl w:val="0"/>
+          <w:lang w:val="en-US"/>
+        </w:rPr>
+        <w:t xml:space="preserve">17:26 </w:t>
+      </w:r>
+      <w:r>
+        <w:rPr>
+          <w:u w:color="000000"/>
+          <w:rtl w:val="0"/>
+          <w:lang w:val="en-US"/>
+        </w:rPr>
+        <w:t xml:space="preserve">— </w:t>
+      </w:r>
+      <w:r>
+        <w:rPr>
+          <w:u w:color="000000"/>
+          <w:rtl w:val="0"/>
+          <w:lang w:val="en-US"/>
+        </w:rPr>
+        <w:t>I</w:t>
+      </w:r>
+      <w:r>
+        <w:rPr>
+          <w:u w:color="000000"/>
+          <w:rtl w:val="0"/>
+          <w:lang w:val="en-US"/>
+        </w:rPr>
+        <w:t>’</w:t>
+      </w:r>
+      <w:r>
+        <w:rPr>
+          <w:u w:color="000000"/>
+          <w:rtl w:val="0"/>
+          <w:lang w:val="en-US"/>
+        </w:rPr>
+        <w:t>m writing this from the convenience store. I have to go to the bathroom so I</w:t>
+      </w:r>
+      <w:r>
+        <w:rPr>
+          <w:u w:color="000000"/>
+          <w:rtl w:val="0"/>
+          <w:lang w:val="en-US"/>
+        </w:rPr>
+        <w:t>’</w:t>
+      </w:r>
+      <w:r>
+        <w:rPr>
+          <w:u w:color="000000"/>
+          <w:rtl w:val="0"/>
+          <w:lang w:val="en-US"/>
+        </w:rPr>
+        <w:t>m going to have to head home or go to a restaurant now. Catch you for another session later.</w:t>
+      </w:r>
+    </w:p>
+    <w:p>
+      <w:pPr>
+        <w:pStyle w:val="Default"/>
+        <w:bidi w:val="0"/>
+        <w:spacing w:line="480" w:lineRule="auto"/>
+        <w:ind w:left="0" w:right="0" w:firstLine="0"/>
+        <w:jc w:val="left"/>
+        <w:rPr>
+          <w:u w:color="000000"/>
+          <w:rtl w:val="0"/>
+          <w:lang w:val="en-US"/>
+        </w:rPr>
+      </w:pPr>
+    </w:p>
+    <w:p>
+      <w:pPr>
+        <w:pStyle w:val="Default"/>
+        <w:bidi w:val="0"/>
+        <w:spacing w:line="480" w:lineRule="auto"/>
+        <w:ind w:left="0" w:right="0" w:firstLine="0"/>
+        <w:jc w:val="left"/>
+        <w:rPr>
+          <w:u w:color="000000"/>
+          <w:rtl w:val="0"/>
+          <w:lang w:val="en-US"/>
+        </w:rPr>
+      </w:pPr>
+      <w:r>
+        <w:rPr>
+          <w:u w:color="000000"/>
+          <w:rtl w:val="0"/>
+          <w:lang w:val="en-US"/>
+        </w:rPr>
+        <w:t xml:space="preserve">18:16 </w:t>
+      </w:r>
+      <w:r>
+        <w:rPr>
+          <w:u w:color="000000"/>
+          <w:rtl w:val="0"/>
+          <w:lang w:val="en-US"/>
+        </w:rPr>
+        <w:t xml:space="preserve">— </w:t>
+      </w:r>
+      <w:r>
+        <w:rPr>
+          <w:u w:color="000000"/>
+          <w:rtl w:val="0"/>
+          <w:lang w:val="en-US"/>
+        </w:rPr>
+        <w:t>Let</w:t>
+      </w:r>
+      <w:r>
+        <w:rPr>
+          <w:u w:color="000000"/>
+          <w:rtl w:val="0"/>
+          <w:lang w:val="en-US"/>
+        </w:rPr>
+        <w:t>’</w:t>
+      </w:r>
+      <w:r>
+        <w:rPr>
+          <w:u w:color="000000"/>
+          <w:rtl w:val="0"/>
+          <w:lang w:val="en-US"/>
+        </w:rPr>
+        <w:t>s get this done.</w:t>
+      </w:r>
+    </w:p>
+    <w:p>
+      <w:pPr>
+        <w:pStyle w:val="Default"/>
+        <w:bidi w:val="0"/>
+        <w:spacing w:line="480" w:lineRule="auto"/>
+        <w:ind w:left="0" w:right="0" w:firstLine="0"/>
+        <w:jc w:val="left"/>
+        <w:rPr>
+          <w:u w:color="000000"/>
+          <w:rtl w:val="0"/>
+          <w:lang w:val="en-US"/>
+        </w:rPr>
+      </w:pPr>
+    </w:p>
+    <w:p>
+      <w:pPr>
+        <w:pStyle w:val="Default"/>
+        <w:bidi w:val="0"/>
+        <w:spacing w:line="480" w:lineRule="auto"/>
+        <w:ind w:left="0" w:right="0" w:firstLine="0"/>
+        <w:jc w:val="left"/>
+        <w:rPr>
+          <w:u w:color="000000"/>
+          <w:rtl w:val="0"/>
+          <w:lang w:val="en-US"/>
+        </w:rPr>
+      </w:pPr>
+      <w:r>
+        <w:rPr>
+          <w:u w:color="000000"/>
+          <w:rtl w:val="0"/>
+          <w:lang w:val="en-US"/>
+        </w:rPr>
+        <w:t xml:space="preserve">18:37 </w:t>
+      </w:r>
+      <w:r>
+        <w:rPr>
+          <w:u w:color="000000"/>
+          <w:rtl w:val="0"/>
+          <w:lang w:val="en-US"/>
+        </w:rPr>
+        <w:t xml:space="preserve">— </w:t>
+      </w:r>
+      <w:r>
+        <w:rPr>
+          <w:u w:color="000000"/>
+          <w:rtl w:val="0"/>
+          <w:lang w:val="en-US"/>
+        </w:rPr>
+        <w:t>I</w:t>
+      </w:r>
+      <w:r>
+        <w:rPr>
+          <w:u w:color="000000"/>
+          <w:rtl w:val="0"/>
+          <w:lang w:val="en-US"/>
+        </w:rPr>
+        <w:t>’</w:t>
+      </w:r>
+      <w:r>
+        <w:rPr>
+          <w:u w:color="000000"/>
+          <w:rtl w:val="0"/>
+          <w:lang w:val="en-US"/>
+        </w:rPr>
+        <w:t>m crashing hard right now. While I</w:t>
+      </w:r>
+      <w:r>
+        <w:rPr>
+          <w:u w:color="000000"/>
+          <w:rtl w:val="0"/>
+          <w:lang w:val="en-US"/>
+        </w:rPr>
+        <w:t>’</w:t>
+      </w:r>
+      <w:r>
+        <w:rPr>
+          <w:u w:color="000000"/>
+          <w:rtl w:val="0"/>
+          <w:lang w:val="en-US"/>
+        </w:rPr>
+        <w:t>ve gotten the core assignment in the course finished, I</w:t>
+      </w:r>
+      <w:r>
+        <w:rPr>
+          <w:u w:color="000000"/>
+          <w:rtl w:val="0"/>
+          <w:lang w:val="en-US"/>
+        </w:rPr>
+        <w:t>’</w:t>
+      </w:r>
+      <w:r>
+        <w:rPr>
+          <w:u w:color="000000"/>
+          <w:rtl w:val="0"/>
+          <w:lang w:val="en-US"/>
+        </w:rPr>
+        <w:t>d like to continue playing around with the current lesson in order to get more comfortable with if/else state</w:t>
+      </w:r>
+      <w:r>
+        <w:drawing>
+          <wp:anchor distT="152400" distB="152400" distL="152400" distR="152400" simplePos="0" relativeHeight="251660288" behindDoc="0" locked="0" layoutInCell="1" allowOverlap="1">
+            <wp:simplePos x="0" y="0"/>
+            <wp:positionH relativeFrom="page">
+              <wp:posOffset>822960</wp:posOffset>
+            </wp:positionH>
+            <wp:positionV relativeFrom="page">
+              <wp:posOffset>213913</wp:posOffset>
+            </wp:positionV>
+            <wp:extent cx="5943600" cy="3105867"/>
+            <wp:effectExtent l="0" t="0" r="0" b="0"/>
+            <wp:wrapThrough wrapText="bothSides" distL="152400" distR="152400">
+              <wp:wrapPolygon edited="1">
+                <wp:start x="0" y="0"/>
+                <wp:lineTo x="21600" y="0"/>
+                <wp:lineTo x="21600" y="21636"/>
+                <wp:lineTo x="0" y="21636"/>
+                <wp:lineTo x="0" y="0"/>
+              </wp:wrapPolygon>
+            </wp:wrapThrough>
+            <wp:docPr id="1073741826" name="officeArt object"/>
+            <wp:cNvGraphicFramePr/>
+            <a:graphic xmlns:a="http://schemas.openxmlformats.org/drawingml/2006/main">
+              <a:graphicData uri="http://schemas.openxmlformats.org/drawingml/2006/picture">
+                <pic:pic xmlns:pic="http://schemas.openxmlformats.org/drawingml/2006/picture">
+                  <pic:nvPicPr>
+                    <pic:cNvPr id="1073741826" name="Screen Shot 2019-05-02 at 5.25.39 PM.png"/>
+                    <pic:cNvPicPr>
+                      <a:picLocks noChangeAspect="1"/>
+                    </pic:cNvPicPr>
+                  </pic:nvPicPr>
+                  <pic:blipFill>
+                    <a:blip r:embed="rId5">
+                      <a:extLst/>
+                    </a:blip>
+                    <a:stretch>
+                      <a:fillRect/>
+                    </a:stretch>
+                  </pic:blipFill>
+                  <pic:spPr>
+                    <a:xfrm>
+                      <a:off x="0" y="0"/>
+                      <a:ext cx="5943600" cy="3105867"/>
+                    </a:xfrm>
+                    <a:prstGeom prst="rect">
+                      <a:avLst/>
+                    </a:prstGeom>
+                    <a:ln w="12700" cap="flat">
+                      <a:noFill/>
+                      <a:miter lim="400000"/>
+                    </a:ln>
+                    <a:effectLst/>
+                  </pic:spPr>
+                </pic:pic>
+              </a:graphicData>
+            </a:graphic>
+          </wp:anchor>
+        </w:drawing>
+      </w:r>
+      <w:r>
+        <w:rPr>
+          <w:u w:color="000000"/>
+          <w:rtl w:val="0"/>
+          <w:lang w:val="en-US"/>
+        </w:rPr>
+        <w:t>ments and/or optional parameters.</w:t>
+      </w:r>
+    </w:p>
+    <w:p>
+      <w:pPr>
+        <w:pStyle w:val="Default"/>
+        <w:bidi w:val="0"/>
+        <w:spacing w:line="480" w:lineRule="auto"/>
+        <w:ind w:left="0" w:right="0" w:firstLine="0"/>
+        <w:jc w:val="left"/>
+        <w:rPr>
+          <w:u w:color="000000"/>
+          <w:rtl w:val="0"/>
+          <w:lang w:val="en-US"/>
+        </w:rPr>
+      </w:pPr>
+    </w:p>
+    <w:p>
+      <w:pPr>
+        <w:pStyle w:val="Default"/>
+        <w:bidi w:val="0"/>
+        <w:spacing w:line="480" w:lineRule="auto"/>
+        <w:ind w:left="0" w:right="0" w:firstLine="0"/>
+        <w:jc w:val="left"/>
+        <w:rPr>
+          <w:u w:color="000000"/>
+          <w:rtl w:val="0"/>
+          <w:lang w:val="en-US"/>
+        </w:rPr>
+      </w:pPr>
+      <w:r>
+        <w:rPr>
+          <w:u w:color="000000"/>
+          <w:rtl w:val="0"/>
+          <w:lang w:val="en-US"/>
+        </w:rPr>
+        <w:t xml:space="preserve">18:38 </w:t>
+      </w:r>
+      <w:r>
+        <w:rPr>
+          <w:u w:color="000000"/>
+          <w:rtl w:val="0"/>
+          <w:lang w:val="en-US"/>
+        </w:rPr>
+        <w:t xml:space="preserve">— </w:t>
+      </w:r>
+      <w:r>
+        <w:rPr>
+          <w:u w:color="000000"/>
+          <w:rtl w:val="0"/>
+          <w:lang w:val="en-US"/>
+        </w:rPr>
+        <w:t>See ya later!</w:t>
+      </w:r>
+    </w:p>
+    <w:p>
+      <w:pPr>
+        <w:pStyle w:val="Default"/>
+        <w:bidi w:val="0"/>
+        <w:spacing w:line="480" w:lineRule="auto"/>
+        <w:ind w:left="0" w:right="0" w:firstLine="0"/>
+        <w:jc w:val="left"/>
+        <w:rPr>
+          <w:u w:color="000000"/>
+          <w:rtl w:val="0"/>
+          <w:lang w:val="en-US"/>
+        </w:rPr>
+      </w:pPr>
+    </w:p>
+    <w:p>
+      <w:pPr>
+        <w:pStyle w:val="Default"/>
+        <w:bidi w:val="0"/>
+        <w:spacing w:line="480" w:lineRule="auto"/>
+        <w:ind w:left="0" w:right="0" w:firstLine="0"/>
+        <w:jc w:val="left"/>
         <w:rPr>
           <w:b w:val="1"/>
           <w:bCs w:val="1"/>
@@ -4294,7 +8188,62 @@
           <w:rtl w:val="0"/>
           <w:lang w:val="en-US"/>
         </w:rPr>
-        <w:t xml:space="preserve"> N/A</w:t>
+      </w:pPr>
+      <w:r>
+        <w:rPr>
+          <w:u w:color="000000"/>
+          <w:rtl w:val="0"/>
+          <w:lang w:val="en-US"/>
+        </w:rPr>
+        <w:t xml:space="preserve">21:48 </w:t>
+      </w:r>
+      <w:r>
+        <w:rPr>
+          <w:u w:color="000000"/>
+          <w:rtl w:val="0"/>
+          <w:lang w:val="en-US"/>
+        </w:rPr>
+        <w:t xml:space="preserve">— </w:t>
+      </w:r>
+      <w:r>
+        <w:rPr>
+          <w:u w:color="000000"/>
+          <w:rtl w:val="0"/>
+          <w:lang w:val="en-US"/>
+        </w:rPr>
+        <w:t>A combination of pouring rain that made getting home difficult along with dinner, and falling asleep for 2.5 hours and now we</w:t>
+      </w:r>
+      <w:r>
+        <w:rPr>
+          <w:u w:color="000000"/>
+          <w:rtl w:val="0"/>
+          <w:lang w:val="en-US"/>
+        </w:rPr>
+        <w:t>’</w:t>
+      </w:r>
+      <w:r>
+        <w:rPr>
+          <w:u w:color="000000"/>
+          <w:rtl w:val="0"/>
+          <w:lang w:val="en-US"/>
+        </w:rPr>
+        <w:t>re here haha. I</w:t>
+      </w:r>
+      <w:r>
+        <w:rPr>
+          <w:u w:color="000000"/>
+          <w:rtl w:val="0"/>
+          <w:lang w:val="en-US"/>
+        </w:rPr>
+        <w:t>’</w:t>
+      </w:r>
+      <w:r>
+        <w:rPr>
+          <w:u w:color="000000"/>
+          <w:rtl w:val="0"/>
+          <w:lang w:val="en-US"/>
+        </w:rPr>
+        <w:t>ll pick up where I left off tomorrow as tonight I need to work a bit on a non-programming related project.</w:t>
       </w:r>
     </w:p>
     <w:p>
@@ -4304,11 +8253,6 @@
         <w:spacing w:line="480" w:lineRule="auto"/>
         <w:ind w:left="0" w:right="0" w:firstLine="0"/>
         <w:jc w:val="left"/>
-        <w:rPr>
-          <w:rtl w:val="0"/>
-        </w:rPr>
-      </w:pPr>
-      <w:r>
         <w:rPr>
           <w:b w:val="1"/>
           <w:bCs w:val="1"/>
@@ -4316,9 +8260,15 @@
           <w:rtl w:val="0"/>
           <w:lang w:val="en-US"/>
         </w:rPr>
-        <w:t xml:space="preserve">Total time spent coding in </w:t>
-      </w:r>
-      <w:r>
+      </w:pPr>
+    </w:p>
+    <w:p>
+      <w:pPr>
+        <w:pStyle w:val="Default"/>
+        <w:bidi w:val="0"/>
+        <w:spacing w:line="480" w:lineRule="auto"/>
+        <w:ind w:left="0" w:right="0" w:firstLine="0"/>
+        <w:jc w:val="left"/>
         <w:rPr>
           <w:b w:val="1"/>
           <w:bCs w:val="1"/>
@@ -4326,9 +8276,15 @@
           <w:rtl w:val="0"/>
           <w:lang w:val="en-US"/>
         </w:rPr>
-        <w:t>May</w:t>
-      </w:r>
-      <w:r>
+      </w:pPr>
+    </w:p>
+    <w:p>
+      <w:pPr>
+        <w:pStyle w:val="Default"/>
+        <w:bidi w:val="0"/>
+        <w:spacing w:line="480" w:lineRule="auto"/>
+        <w:ind w:left="0" w:right="0" w:firstLine="0"/>
+        <w:jc w:val="left"/>
         <w:rPr>
           <w:b w:val="1"/>
           <w:bCs w:val="1"/>
@@ -4336,8 +8292,7 @@
           <w:rtl w:val="0"/>
           <w:lang w:val="en-US"/>
         </w:rPr>
-        <w:t xml:space="preserve"> 2019:</w:t>
-      </w:r>
+      </w:pPr>
       <w:r>
         <w:rPr>
           <w:b w:val="1"/>
@@ -4346,12 +8301,74 @@
           <w:rtl w:val="0"/>
           <w:lang w:val="en-US"/>
         </w:rPr>
-        <w:t xml:space="preserve"> N/A</w:t>
+        <w:t>Total time spent coding today:</w:t>
+      </w:r>
+      <w:r>
+        <w:rPr>
+          <w:b w:val="1"/>
+          <w:bCs w:val="1"/>
+          <w:u w:color="000000"/>
+          <w:rtl w:val="0"/>
+          <w:lang w:val="en-US"/>
+        </w:rPr>
+        <w:t xml:space="preserve"> 2 hours 34 minutes</w:t>
+      </w:r>
+    </w:p>
+    <w:p>
+      <w:pPr>
+        <w:pStyle w:val="Default"/>
+        <w:bidi w:val="0"/>
+        <w:spacing w:line="480" w:lineRule="auto"/>
+        <w:ind w:left="0" w:right="0" w:firstLine="0"/>
+        <w:jc w:val="left"/>
+        <w:rPr>
+          <w:rtl w:val="0"/>
+        </w:rPr>
+      </w:pPr>
+      <w:r>
+        <w:rPr>
+          <w:b w:val="1"/>
+          <w:bCs w:val="1"/>
+          <w:u w:color="000000"/>
+          <w:rtl w:val="0"/>
+          <w:lang w:val="en-US"/>
+        </w:rPr>
+        <w:t xml:space="preserve">Total time spent coding in </w:t>
+      </w:r>
+      <w:r>
+        <w:rPr>
+          <w:b w:val="1"/>
+          <w:bCs w:val="1"/>
+          <w:u w:color="000000"/>
+          <w:rtl w:val="0"/>
+          <w:lang w:val="en-US"/>
+        </w:rPr>
+        <w:t>May</w:t>
+      </w:r>
+      <w:r>
+        <w:rPr>
+          <w:b w:val="1"/>
+          <w:bCs w:val="1"/>
+          <w:u w:color="000000"/>
+          <w:rtl w:val="0"/>
+          <w:lang w:val="en-US"/>
+        </w:rPr>
+        <w:t xml:space="preserve"> 2019:</w:t>
+      </w:r>
+      <w:r>
+        <w:rPr>
+          <w:b w:val="1"/>
+          <w:bCs w:val="1"/>
+          <w:u w:color="000000"/>
+          <w:rtl w:val="0"/>
+          <w:lang w:val="en-US"/>
+        </w:rPr>
+        <w:t xml:space="preserve"> 4 hours 40 minutes</w:t>
       </w:r>
     </w:p>
     <w:sectPr>
-      <w:headerReference w:type="default" r:id="rId5"/>
-      <w:footerReference w:type="default" r:id="rId6"/>
+      <w:headerReference w:type="default" r:id="rId6"/>
+      <w:footerReference w:type="default" r:id="rId7"/>
       <w:pgSz w:w="12240" w:h="15840" w:orient="portrait"/>
       <w:pgMar w:top="1440" w:right="1440" w:bottom="1440" w:left="1440" w:header="720" w:footer="864"/>
       <w:bidi w:val="0"/>

</xml_diff>